<commit_message>
changes at the ui-diagramms
</commit_message>
<xml_diff>
--- a/UserStory1_User/Konzept_Phase1/Testszenarien/Testfälle.docx
+++ b/UserStory1_User/Konzept_Phase1/Testszenarien/Testfälle.docx
@@ -68,14 +68,23 @@
           <w:pPr>
             <w:pStyle w:val="Inhaltsverzeichnisberschrift0"/>
             <w:rPr>
-              <w:noProof/>
+              <w:rStyle w:val="TitelZchn"/>
+              <w:sz w:val="32"/>
             </w:rPr>
           </w:pPr>
           <w:r>
             <w:rPr>
-              <w:noProof/>
+              <w:rStyle w:val="TitelZchn"/>
+              <w:sz w:val="32"/>
             </w:rPr>
             <w:t>Inhalt</w:t>
+          </w:r>
+          <w:r>
+            <w:rPr>
+              <w:rStyle w:val="TitelZchn"/>
+              <w:sz w:val="32"/>
+            </w:rPr>
+            <w:t>sverzeichnis</w:t>
           </w:r>
         </w:p>
         <w:p>
@@ -111,7 +120,7 @@
             </w:rPr>
             <w:fldChar w:fldCharType="separate"/>
           </w:r>
-          <w:hyperlink w:anchor="_Toc485921793" w:history="1">
+          <w:hyperlink w:anchor="_Toc486512303" w:history="1">
             <w:r>
               <w:rPr>
                 <w:rStyle w:val="Hyperlink"/>
@@ -155,7 +164,7 @@
                 <w:noProof/>
                 <w:webHidden/>
               </w:rPr>
-              <w:instrText xml:space="preserve"> PAGEREF _Toc485921793 \h </w:instrText>
+              <w:instrText xml:space="preserve"> PAGEREF _Toc486512303 \h </w:instrText>
             </w:r>
             <w:r>
               <w:rPr>
@@ -175,7 +184,7 @@
                 <w:noProof/>
                 <w:webHidden/>
               </w:rPr>
-              <w:t>4</w:t>
+              <w:t>3</w:t>
             </w:r>
             <w:r>
               <w:rPr>
@@ -201,7 +210,7 @@
               <w:sz w:val="22"/>
             </w:rPr>
           </w:pPr>
-          <w:hyperlink w:anchor="_Toc485921794" w:history="1">
+          <w:hyperlink w:anchor="_Toc486512304" w:history="1">
             <w:r>
               <w:rPr>
                 <w:rStyle w:val="Hyperlink"/>
@@ -245,7 +254,7 @@
                 <w:noProof/>
                 <w:webHidden/>
               </w:rPr>
-              <w:instrText xml:space="preserve"> PAGEREF _Toc485921794 \h </w:instrText>
+              <w:instrText xml:space="preserve"> PAGEREF _Toc486512304 \h </w:instrText>
             </w:r>
             <w:r>
               <w:rPr>
@@ -265,7 +274,7 @@
                 <w:noProof/>
                 <w:webHidden/>
               </w:rPr>
-              <w:t>4</w:t>
+              <w:t>3</w:t>
             </w:r>
             <w:r>
               <w:rPr>
@@ -291,7 +300,7 @@
               <w:sz w:val="22"/>
             </w:rPr>
           </w:pPr>
-          <w:hyperlink w:anchor="_Toc485921795" w:history="1">
+          <w:hyperlink w:anchor="_Toc486512305" w:history="1">
             <w:r>
               <w:rPr>
                 <w:rStyle w:val="Hyperlink"/>
@@ -335,7 +344,7 @@
                 <w:noProof/>
                 <w:webHidden/>
               </w:rPr>
-              <w:instrText xml:space="preserve"> PAGEREF _Toc485921795 \h </w:instrText>
+              <w:instrText xml:space="preserve"> PAGEREF _Toc486512305 \h </w:instrText>
             </w:r>
             <w:r>
               <w:rPr>
@@ -355,7 +364,7 @@
                 <w:noProof/>
                 <w:webHidden/>
               </w:rPr>
-              <w:t>5</w:t>
+              <w:t>4</w:t>
             </w:r>
             <w:r>
               <w:rPr>
@@ -381,7 +390,7 @@
               <w:sz w:val="22"/>
             </w:rPr>
           </w:pPr>
-          <w:hyperlink w:anchor="_Toc485921796" w:history="1">
+          <w:hyperlink w:anchor="_Toc486512306" w:history="1">
             <w:r>
               <w:rPr>
                 <w:rStyle w:val="Hyperlink"/>
@@ -425,7 +434,7 @@
                 <w:noProof/>
                 <w:webHidden/>
               </w:rPr>
-              <w:instrText xml:space="preserve"> PAGEREF _Toc485921796 \h </w:instrText>
+              <w:instrText xml:space="preserve"> PAGEREF _Toc486512306 \h </w:instrText>
             </w:r>
             <w:r>
               <w:rPr>
@@ -445,7 +454,7 @@
                 <w:noProof/>
                 <w:webHidden/>
               </w:rPr>
-              <w:t>5</w:t>
+              <w:t>4</w:t>
             </w:r>
             <w:r>
               <w:rPr>
@@ -471,7 +480,7 @@
               <w:sz w:val="22"/>
             </w:rPr>
           </w:pPr>
-          <w:hyperlink w:anchor="_Toc485921797" w:history="1">
+          <w:hyperlink w:anchor="_Toc486512307" w:history="1">
             <w:r>
               <w:rPr>
                 <w:rStyle w:val="Hyperlink"/>
@@ -515,7 +524,7 @@
                 <w:noProof/>
                 <w:webHidden/>
               </w:rPr>
-              <w:instrText xml:space="preserve"> PAGEREF _Toc485921797 \h </w:instrText>
+              <w:instrText xml:space="preserve"> PAGEREF _Toc486512307 \h </w:instrText>
             </w:r>
             <w:r>
               <w:rPr>
@@ -535,7 +544,7 @@
                 <w:noProof/>
                 <w:webHidden/>
               </w:rPr>
-              <w:t>5</w:t>
+              <w:t>4</w:t>
             </w:r>
             <w:r>
               <w:rPr>
@@ -561,7 +570,7 @@
               <w:sz w:val="22"/>
             </w:rPr>
           </w:pPr>
-          <w:hyperlink w:anchor="_Toc485921798" w:history="1">
+          <w:hyperlink w:anchor="_Toc486512308" w:history="1">
             <w:r>
               <w:rPr>
                 <w:rStyle w:val="Hyperlink"/>
@@ -605,7 +614,7 @@
                 <w:noProof/>
                 <w:webHidden/>
               </w:rPr>
-              <w:instrText xml:space="preserve"> PAGEREF _Toc485921798 \h </w:instrText>
+              <w:instrText xml:space="preserve"> PAGEREF _Toc486512308 \h </w:instrText>
             </w:r>
             <w:r>
               <w:rPr>
@@ -625,7 +634,7 @@
                 <w:noProof/>
                 <w:webHidden/>
               </w:rPr>
-              <w:t>6</w:t>
+              <w:t>5</w:t>
             </w:r>
             <w:r>
               <w:rPr>
@@ -651,7 +660,7 @@
               <w:sz w:val="22"/>
             </w:rPr>
           </w:pPr>
-          <w:hyperlink w:anchor="_Toc485921799" w:history="1">
+          <w:hyperlink w:anchor="_Toc486512309" w:history="1">
             <w:r>
               <w:rPr>
                 <w:rStyle w:val="Hyperlink"/>
@@ -695,7 +704,7 @@
                 <w:noProof/>
                 <w:webHidden/>
               </w:rPr>
-              <w:instrText xml:space="preserve"> PAGEREF _Toc485921799 \h </w:instrText>
+              <w:instrText xml:space="preserve"> PAGEREF _Toc486512309 \h </w:instrText>
             </w:r>
             <w:r>
               <w:rPr>
@@ -715,7 +724,7 @@
                 <w:noProof/>
                 <w:webHidden/>
               </w:rPr>
-              <w:t>6</w:t>
+              <w:t>5</w:t>
             </w:r>
             <w:r>
               <w:rPr>
@@ -741,7 +750,7 @@
               <w:sz w:val="22"/>
             </w:rPr>
           </w:pPr>
-          <w:hyperlink w:anchor="_Toc485921800" w:history="1">
+          <w:hyperlink w:anchor="_Toc486512310" w:history="1">
             <w:r>
               <w:rPr>
                 <w:rStyle w:val="Hyperlink"/>
@@ -785,7 +794,7 @@
                 <w:noProof/>
                 <w:webHidden/>
               </w:rPr>
-              <w:instrText xml:space="preserve"> PAGEREF _Toc485921800 \h </w:instrText>
+              <w:instrText xml:space="preserve"> PAGEREF _Toc486512310 \h </w:instrText>
             </w:r>
             <w:r>
               <w:rPr>
@@ -805,7 +814,7 @@
                 <w:noProof/>
                 <w:webHidden/>
               </w:rPr>
-              <w:t>7</w:t>
+              <w:t>6</w:t>
             </w:r>
             <w:r>
               <w:rPr>
@@ -831,7 +840,7 @@
               <w:sz w:val="22"/>
             </w:rPr>
           </w:pPr>
-          <w:hyperlink w:anchor="_Toc485921801" w:history="1">
+          <w:hyperlink w:anchor="_Toc486512311" w:history="1">
             <w:r>
               <w:rPr>
                 <w:rStyle w:val="Hyperlink"/>
@@ -875,7 +884,7 @@
                 <w:noProof/>
                 <w:webHidden/>
               </w:rPr>
-              <w:instrText xml:space="preserve"> PAGEREF _Toc485921801 \h </w:instrText>
+              <w:instrText xml:space="preserve"> PAGEREF _Toc486512311 \h </w:instrText>
             </w:r>
             <w:r>
               <w:rPr>
@@ -895,7 +904,7 @@
                 <w:noProof/>
                 <w:webHidden/>
               </w:rPr>
-              <w:t>7</w:t>
+              <w:t>6</w:t>
             </w:r>
             <w:r>
               <w:rPr>
@@ -921,7 +930,7 @@
               <w:sz w:val="22"/>
             </w:rPr>
           </w:pPr>
-          <w:hyperlink w:anchor="_Toc485921802" w:history="1">
+          <w:hyperlink w:anchor="_Toc486512312" w:history="1">
             <w:r>
               <w:rPr>
                 <w:rStyle w:val="Hyperlink"/>
@@ -965,7 +974,7 @@
                 <w:noProof/>
                 <w:webHidden/>
               </w:rPr>
-              <w:instrText xml:space="preserve"> PAGEREF _Toc485921802 \h </w:instrText>
+              <w:instrText xml:space="preserve"> PAGEREF _Toc486512312 \h </w:instrText>
             </w:r>
             <w:r>
               <w:rPr>
@@ -985,7 +994,7 @@
                 <w:noProof/>
                 <w:webHidden/>
               </w:rPr>
-              <w:t>8</w:t>
+              <w:t>7</w:t>
             </w:r>
             <w:r>
               <w:rPr>
@@ -1011,7 +1020,7 @@
               <w:sz w:val="22"/>
             </w:rPr>
           </w:pPr>
-          <w:hyperlink w:anchor="_Toc485921803" w:history="1">
+          <w:hyperlink w:anchor="_Toc486512313" w:history="1">
             <w:r>
               <w:rPr>
                 <w:rStyle w:val="Hyperlink"/>
@@ -1055,7 +1064,7 @@
                 <w:noProof/>
                 <w:webHidden/>
               </w:rPr>
-              <w:instrText xml:space="preserve"> PAGEREF _Toc485921803 \h </w:instrText>
+              <w:instrText xml:space="preserve"> PAGEREF _Toc486512313 \h </w:instrText>
             </w:r>
             <w:r>
               <w:rPr>
@@ -1075,7 +1084,7 @@
                 <w:noProof/>
                 <w:webHidden/>
               </w:rPr>
-              <w:t>8</w:t>
+              <w:t>7</w:t>
             </w:r>
             <w:r>
               <w:rPr>
@@ -1101,7 +1110,7 @@
               <w:sz w:val="22"/>
             </w:rPr>
           </w:pPr>
-          <w:hyperlink w:anchor="_Toc485921804" w:history="1">
+          <w:hyperlink w:anchor="_Toc486512314" w:history="1">
             <w:r>
               <w:rPr>
                 <w:rStyle w:val="Hyperlink"/>
@@ -1145,7 +1154,7 @@
                 <w:noProof/>
                 <w:webHidden/>
               </w:rPr>
-              <w:instrText xml:space="preserve"> PAGEREF _Toc485921804 \h </w:instrText>
+              <w:instrText xml:space="preserve"> PAGEREF _Toc486512314 \h </w:instrText>
             </w:r>
             <w:r>
               <w:rPr>
@@ -1165,7 +1174,7 @@
                 <w:noProof/>
                 <w:webHidden/>
               </w:rPr>
-              <w:t>9</w:t>
+              <w:t>8</w:t>
             </w:r>
             <w:r>
               <w:rPr>
@@ -1191,7 +1200,7 @@
               <w:sz w:val="22"/>
             </w:rPr>
           </w:pPr>
-          <w:hyperlink w:anchor="_Toc485921805" w:history="1">
+          <w:hyperlink w:anchor="_Toc486512315" w:history="1">
             <w:r>
               <w:rPr>
                 <w:rStyle w:val="Hyperlink"/>
@@ -1235,7 +1244,7 @@
                 <w:noProof/>
                 <w:webHidden/>
               </w:rPr>
-              <w:instrText xml:space="preserve"> PAGEREF _Toc485921805 \h </w:instrText>
+              <w:instrText xml:space="preserve"> PAGEREF _Toc486512315 \h </w:instrText>
             </w:r>
             <w:r>
               <w:rPr>
@@ -1255,7 +1264,7 @@
                 <w:noProof/>
                 <w:webHidden/>
               </w:rPr>
-              <w:t>10</w:t>
+              <w:t>9</w:t>
             </w:r>
             <w:r>
               <w:rPr>
@@ -1281,7 +1290,7 @@
               <w:sz w:val="22"/>
             </w:rPr>
           </w:pPr>
-          <w:hyperlink w:anchor="_Toc485921806" w:history="1">
+          <w:hyperlink w:anchor="_Toc486512316" w:history="1">
             <w:r>
               <w:rPr>
                 <w:rStyle w:val="Hyperlink"/>
@@ -1325,7 +1334,7 @@
                 <w:noProof/>
                 <w:webHidden/>
               </w:rPr>
-              <w:instrText xml:space="preserve"> PAGEREF _Toc485921806 \h </w:instrText>
+              <w:instrText xml:space="preserve"> PAGEREF _Toc486512316 \h </w:instrText>
             </w:r>
             <w:r>
               <w:rPr>
@@ -1345,7 +1354,7 @@
                 <w:noProof/>
                 <w:webHidden/>
               </w:rPr>
-              <w:t>10</w:t>
+              <w:t>9</w:t>
             </w:r>
             <w:r>
               <w:rPr>
@@ -1371,7 +1380,7 @@
               <w:sz w:val="22"/>
             </w:rPr>
           </w:pPr>
-          <w:hyperlink w:anchor="_Toc485921807" w:history="1">
+          <w:hyperlink w:anchor="_Toc486512317" w:history="1">
             <w:r>
               <w:rPr>
                 <w:rStyle w:val="Hyperlink"/>
@@ -1415,7 +1424,7 @@
                 <w:noProof/>
                 <w:webHidden/>
               </w:rPr>
-              <w:instrText xml:space="preserve"> PAGEREF _Toc485921807 \h </w:instrText>
+              <w:instrText xml:space="preserve"> PAGEREF _Toc486512317 \h </w:instrText>
             </w:r>
             <w:r>
               <w:rPr>
@@ -1435,7 +1444,7 @@
                 <w:noProof/>
                 <w:webHidden/>
               </w:rPr>
-              <w:t>11</w:t>
+              <w:t>10</w:t>
             </w:r>
             <w:r>
               <w:rPr>
@@ -1461,7 +1470,7 @@
               <w:sz w:val="22"/>
             </w:rPr>
           </w:pPr>
-          <w:hyperlink w:anchor="_Toc485921808" w:history="1">
+          <w:hyperlink w:anchor="_Toc486512318" w:history="1">
             <w:r>
               <w:rPr>
                 <w:rStyle w:val="Hyperlink"/>
@@ -1505,7 +1514,7 @@
                 <w:noProof/>
                 <w:webHidden/>
               </w:rPr>
-              <w:instrText xml:space="preserve"> PAGEREF _Toc485921808 \h </w:instrText>
+              <w:instrText xml:space="preserve"> PAGEREF _Toc486512318 \h </w:instrText>
             </w:r>
             <w:r>
               <w:rPr>
@@ -1525,7 +1534,7 @@
                 <w:noProof/>
                 <w:webHidden/>
               </w:rPr>
-              <w:t>12</w:t>
+              <w:t>11</w:t>
             </w:r>
             <w:r>
               <w:rPr>
@@ -1551,7 +1560,7 @@
               <w:sz w:val="22"/>
             </w:rPr>
           </w:pPr>
-          <w:hyperlink w:anchor="_Toc485921809" w:history="1">
+          <w:hyperlink w:anchor="_Toc486512319" w:history="1">
             <w:r>
               <w:rPr>
                 <w:rStyle w:val="Hyperlink"/>
@@ -1595,7 +1604,7 @@
                 <w:noProof/>
                 <w:webHidden/>
               </w:rPr>
-              <w:instrText xml:space="preserve"> PAGEREF _Toc485921809 \h </w:instrText>
+              <w:instrText xml:space="preserve"> PAGEREF _Toc486512319 \h </w:instrText>
             </w:r>
             <w:r>
               <w:rPr>
@@ -1615,7 +1624,7 @@
                 <w:noProof/>
                 <w:webHidden/>
               </w:rPr>
-              <w:t>12</w:t>
+              <w:t>11</w:t>
             </w:r>
             <w:r>
               <w:rPr>
@@ -1641,7 +1650,7 @@
               <w:sz w:val="22"/>
             </w:rPr>
           </w:pPr>
-          <w:hyperlink w:anchor="_Toc485921810" w:history="1">
+          <w:hyperlink w:anchor="_Toc486512320" w:history="1">
             <w:r>
               <w:rPr>
                 <w:rStyle w:val="Hyperlink"/>
@@ -1685,7 +1694,7 @@
                 <w:noProof/>
                 <w:webHidden/>
               </w:rPr>
-              <w:instrText xml:space="preserve"> PAGEREF _Toc485921810 \h </w:instrText>
+              <w:instrText xml:space="preserve"> PAGEREF _Toc486512320 \h </w:instrText>
             </w:r>
             <w:r>
               <w:rPr>
@@ -1705,7 +1714,7 @@
                 <w:noProof/>
                 <w:webHidden/>
               </w:rPr>
-              <w:t>13</w:t>
+              <w:t>12</w:t>
             </w:r>
             <w:r>
               <w:rPr>
@@ -1731,7 +1740,7 @@
               <w:sz w:val="22"/>
             </w:rPr>
           </w:pPr>
-          <w:hyperlink w:anchor="_Toc485921811" w:history="1">
+          <w:hyperlink w:anchor="_Toc486512321" w:history="1">
             <w:r>
               <w:rPr>
                 <w:rStyle w:val="Hyperlink"/>
@@ -1775,7 +1784,7 @@
                 <w:noProof/>
                 <w:webHidden/>
               </w:rPr>
-              <w:instrText xml:space="preserve"> PAGEREF _Toc485921811 \h </w:instrText>
+              <w:instrText xml:space="preserve"> PAGEREF _Toc486512321 \h </w:instrText>
             </w:r>
             <w:r>
               <w:rPr>
@@ -1795,7 +1804,7 @@
                 <w:noProof/>
                 <w:webHidden/>
               </w:rPr>
-              <w:t>14</w:t>
+              <w:t>13</w:t>
             </w:r>
             <w:r>
               <w:rPr>
@@ -1821,7 +1830,7 @@
               <w:sz w:val="22"/>
             </w:rPr>
           </w:pPr>
-          <w:hyperlink w:anchor="_Toc485921812" w:history="1">
+          <w:hyperlink w:anchor="_Toc486512322" w:history="1">
             <w:r>
               <w:rPr>
                 <w:rStyle w:val="Hyperlink"/>
@@ -1865,7 +1874,7 @@
                 <w:noProof/>
                 <w:webHidden/>
               </w:rPr>
-              <w:instrText xml:space="preserve"> PAGEREF _Toc485921812 \h </w:instrText>
+              <w:instrText xml:space="preserve"> PAGEREF _Toc486512322 \h </w:instrText>
             </w:r>
             <w:r>
               <w:rPr>
@@ -1885,7 +1894,7 @@
                 <w:noProof/>
                 <w:webHidden/>
               </w:rPr>
-              <w:t>15</w:t>
+              <w:t>14</w:t>
             </w:r>
             <w:r>
               <w:rPr>
@@ -1911,7 +1920,7 @@
               <w:sz w:val="22"/>
             </w:rPr>
           </w:pPr>
-          <w:hyperlink w:anchor="_Toc485921813" w:history="1">
+          <w:hyperlink w:anchor="_Toc486512323" w:history="1">
             <w:r>
               <w:rPr>
                 <w:rStyle w:val="Hyperlink"/>
@@ -1955,7 +1964,7 @@
                 <w:noProof/>
                 <w:webHidden/>
               </w:rPr>
-              <w:instrText xml:space="preserve"> PAGEREF _Toc485921813 \h </w:instrText>
+              <w:instrText xml:space="preserve"> PAGEREF _Toc486512323 \h </w:instrText>
             </w:r>
             <w:r>
               <w:rPr>
@@ -1975,7 +1984,7 @@
                 <w:noProof/>
                 <w:webHidden/>
               </w:rPr>
-              <w:t>16</w:t>
+              <w:t>15</w:t>
             </w:r>
             <w:r>
               <w:rPr>
@@ -2001,7 +2010,7 @@
               <w:sz w:val="22"/>
             </w:rPr>
           </w:pPr>
-          <w:hyperlink w:anchor="_Toc485921814" w:history="1">
+          <w:hyperlink w:anchor="_Toc486512324" w:history="1">
             <w:r>
               <w:rPr>
                 <w:rStyle w:val="Hyperlink"/>
@@ -2045,7 +2054,7 @@
                 <w:noProof/>
                 <w:webHidden/>
               </w:rPr>
-              <w:instrText xml:space="preserve"> PAGEREF _Toc485921814 \h </w:instrText>
+              <w:instrText xml:space="preserve"> PAGEREF _Toc486512324 \h </w:instrText>
             </w:r>
             <w:r>
               <w:rPr>
@@ -2065,7 +2074,7 @@
                 <w:noProof/>
                 <w:webHidden/>
               </w:rPr>
-              <w:t>16</w:t>
+              <w:t>15</w:t>
             </w:r>
             <w:r>
               <w:rPr>
@@ -2091,7 +2100,7 @@
               <w:sz w:val="22"/>
             </w:rPr>
           </w:pPr>
-          <w:hyperlink w:anchor="_Toc485921815" w:history="1">
+          <w:hyperlink w:anchor="_Toc486512325" w:history="1">
             <w:r>
               <w:rPr>
                 <w:rStyle w:val="Hyperlink"/>
@@ -2135,7 +2144,7 @@
                 <w:noProof/>
                 <w:webHidden/>
               </w:rPr>
-              <w:instrText xml:space="preserve"> PAGEREF _Toc485921815 \h </w:instrText>
+              <w:instrText xml:space="preserve"> PAGEREF _Toc486512325 \h </w:instrText>
             </w:r>
             <w:r>
               <w:rPr>
@@ -2155,7 +2164,7 @@
                 <w:noProof/>
                 <w:webHidden/>
               </w:rPr>
-              <w:t>17</w:t>
+              <w:t>16</w:t>
             </w:r>
             <w:r>
               <w:rPr>
@@ -2181,7 +2190,7 @@
               <w:sz w:val="22"/>
             </w:rPr>
           </w:pPr>
-          <w:hyperlink w:anchor="_Toc485921816" w:history="1">
+          <w:hyperlink w:anchor="_Toc486512326" w:history="1">
             <w:r>
               <w:rPr>
                 <w:rStyle w:val="Hyperlink"/>
@@ -2225,7 +2234,7 @@
                 <w:noProof/>
                 <w:webHidden/>
               </w:rPr>
-              <w:instrText xml:space="preserve"> PAGEREF _Toc485921816 \h </w:instrText>
+              <w:instrText xml:space="preserve"> PAGEREF _Toc486512326 \h </w:instrText>
             </w:r>
             <w:r>
               <w:rPr>
@@ -2245,7 +2254,7 @@
                 <w:noProof/>
                 <w:webHidden/>
               </w:rPr>
-              <w:t>17</w:t>
+              <w:t>16</w:t>
             </w:r>
             <w:r>
               <w:rPr>
@@ -2271,7 +2280,7 @@
               <w:sz w:val="22"/>
             </w:rPr>
           </w:pPr>
-          <w:hyperlink w:anchor="_Toc485921817" w:history="1">
+          <w:hyperlink w:anchor="_Toc486512327" w:history="1">
             <w:r>
               <w:rPr>
                 <w:rStyle w:val="Hyperlink"/>
@@ -2315,7 +2324,7 @@
                 <w:noProof/>
                 <w:webHidden/>
               </w:rPr>
-              <w:instrText xml:space="preserve"> PAGEREF _Toc485921817 \h </w:instrText>
+              <w:instrText xml:space="preserve"> PAGEREF _Toc486512327 \h </w:instrText>
             </w:r>
             <w:r>
               <w:rPr>
@@ -2335,7 +2344,7 @@
                 <w:noProof/>
                 <w:webHidden/>
               </w:rPr>
-              <w:t>18</w:t>
+              <w:t>17</w:t>
             </w:r>
             <w:r>
               <w:rPr>
@@ -2361,7 +2370,7 @@
               <w:sz w:val="22"/>
             </w:rPr>
           </w:pPr>
-          <w:hyperlink w:anchor="_Toc485921818" w:history="1">
+          <w:hyperlink w:anchor="_Toc486512328" w:history="1">
             <w:r>
               <w:rPr>
                 <w:rStyle w:val="Hyperlink"/>
@@ -2405,7 +2414,7 @@
                 <w:noProof/>
                 <w:webHidden/>
               </w:rPr>
-              <w:instrText xml:space="preserve"> PAGEREF _Toc485921818 \h </w:instrText>
+              <w:instrText xml:space="preserve"> PAGEREF _Toc486512328 \h </w:instrText>
             </w:r>
             <w:r>
               <w:rPr>
@@ -2425,7 +2434,7 @@
                 <w:noProof/>
                 <w:webHidden/>
               </w:rPr>
-              <w:t>19</w:t>
+              <w:t>18</w:t>
             </w:r>
             <w:r>
               <w:rPr>
@@ -2451,7 +2460,7 @@
               <w:sz w:val="22"/>
             </w:rPr>
           </w:pPr>
-          <w:hyperlink w:anchor="_Toc485921819" w:history="1">
+          <w:hyperlink w:anchor="_Toc486512329" w:history="1">
             <w:r>
               <w:rPr>
                 <w:rStyle w:val="Hyperlink"/>
@@ -2495,7 +2504,7 @@
                 <w:noProof/>
                 <w:webHidden/>
               </w:rPr>
-              <w:instrText xml:space="preserve"> PAGEREF _Toc485921819 \h </w:instrText>
+              <w:instrText xml:space="preserve"> PAGEREF _Toc486512329 \h </w:instrText>
             </w:r>
             <w:r>
               <w:rPr>
@@ -2515,7 +2524,7 @@
                 <w:noProof/>
                 <w:webHidden/>
               </w:rPr>
-              <w:t>20</w:t>
+              <w:t>19</w:t>
             </w:r>
             <w:r>
               <w:rPr>
@@ -2541,7 +2550,7 @@
               <w:sz w:val="22"/>
             </w:rPr>
           </w:pPr>
-          <w:hyperlink w:anchor="_Toc485921820" w:history="1">
+          <w:hyperlink w:anchor="_Toc486512330" w:history="1">
             <w:r>
               <w:rPr>
                 <w:rStyle w:val="Hyperlink"/>
@@ -2585,7 +2594,7 @@
                 <w:noProof/>
                 <w:webHidden/>
               </w:rPr>
-              <w:instrText xml:space="preserve"> PAGEREF _Toc485921820 \h </w:instrText>
+              <w:instrText xml:space="preserve"> PAGEREF _Toc486512330 \h </w:instrText>
             </w:r>
             <w:r>
               <w:rPr>
@@ -2605,7 +2614,7 @@
                 <w:noProof/>
                 <w:webHidden/>
               </w:rPr>
-              <w:t>21</w:t>
+              <w:t>20</w:t>
             </w:r>
             <w:r>
               <w:rPr>
@@ -2631,7 +2640,7 @@
               <w:sz w:val="22"/>
             </w:rPr>
           </w:pPr>
-          <w:hyperlink w:anchor="_Toc485921821" w:history="1">
+          <w:hyperlink w:anchor="_Toc486512331" w:history="1">
             <w:r>
               <w:rPr>
                 <w:rStyle w:val="Hyperlink"/>
@@ -2675,7 +2684,7 @@
                 <w:noProof/>
                 <w:webHidden/>
               </w:rPr>
-              <w:instrText xml:space="preserve"> PAGEREF _Toc485921821 \h </w:instrText>
+              <w:instrText xml:space="preserve"> PAGEREF _Toc486512331 \h </w:instrText>
             </w:r>
             <w:r>
               <w:rPr>
@@ -2695,7 +2704,7 @@
                 <w:noProof/>
                 <w:webHidden/>
               </w:rPr>
-              <w:t>21</w:t>
+              <w:t>20</w:t>
             </w:r>
             <w:r>
               <w:rPr>
@@ -2721,7 +2730,7 @@
               <w:sz w:val="22"/>
             </w:rPr>
           </w:pPr>
-          <w:hyperlink w:anchor="_Toc485921822" w:history="1">
+          <w:hyperlink w:anchor="_Toc486512332" w:history="1">
             <w:r>
               <w:rPr>
                 <w:rStyle w:val="Hyperlink"/>
@@ -2765,7 +2774,7 @@
                 <w:noProof/>
                 <w:webHidden/>
               </w:rPr>
-              <w:instrText xml:space="preserve"> PAGEREF _Toc485921822 \h </w:instrText>
+              <w:instrText xml:space="preserve"> PAGEREF _Toc486512332 \h </w:instrText>
             </w:r>
             <w:r>
               <w:rPr>
@@ -2785,7 +2794,7 @@
                 <w:noProof/>
                 <w:webHidden/>
               </w:rPr>
-              <w:t>22</w:t>
+              <w:t>21</w:t>
             </w:r>
             <w:r>
               <w:rPr>
@@ -2811,7 +2820,7 @@
               <w:sz w:val="22"/>
             </w:rPr>
           </w:pPr>
-          <w:hyperlink w:anchor="_Toc485921823" w:history="1">
+          <w:hyperlink w:anchor="_Toc486512333" w:history="1">
             <w:r>
               <w:rPr>
                 <w:rStyle w:val="Hyperlink"/>
@@ -2855,7 +2864,7 @@
                 <w:noProof/>
                 <w:webHidden/>
               </w:rPr>
-              <w:instrText xml:space="preserve"> PAGEREF _Toc485921823 \h </w:instrText>
+              <w:instrText xml:space="preserve"> PAGEREF _Toc486512333 \h </w:instrText>
             </w:r>
             <w:r>
               <w:rPr>
@@ -2875,7 +2884,7 @@
                 <w:noProof/>
                 <w:webHidden/>
               </w:rPr>
-              <w:t>23</w:t>
+              <w:t>22</w:t>
             </w:r>
             <w:r>
               <w:rPr>
@@ -2901,7 +2910,7 @@
               <w:sz w:val="22"/>
             </w:rPr>
           </w:pPr>
-          <w:hyperlink w:anchor="_Toc485921824" w:history="1">
+          <w:hyperlink w:anchor="_Toc486512334" w:history="1">
             <w:r>
               <w:rPr>
                 <w:rStyle w:val="Hyperlink"/>
@@ -2945,7 +2954,7 @@
                 <w:noProof/>
                 <w:webHidden/>
               </w:rPr>
-              <w:instrText xml:space="preserve"> PAGEREF _Toc485921824 \h </w:instrText>
+              <w:instrText xml:space="preserve"> PAGEREF _Toc486512334 \h </w:instrText>
             </w:r>
             <w:r>
               <w:rPr>
@@ -2965,7 +2974,7 @@
                 <w:noProof/>
                 <w:webHidden/>
               </w:rPr>
-              <w:t>24</w:t>
+              <w:t>23</w:t>
             </w:r>
             <w:r>
               <w:rPr>
@@ -2984,94 +2993,84 @@
               <w:tab w:val="right" w:leader="dot" w:pos="9060"/>
             </w:tabs>
             <w:rPr>
-              <w:rFonts w:asciiTheme="minorHAnsi" w:eastAsiaTheme="minorEastAsia" w:hAnsiTheme="minorHAnsi" w:cstheme="minorBidi"/>
-              <w:b w:val="0"/>
-              <w:noProof/>
-              <w:color w:val="auto"/>
-              <w:sz w:val="22"/>
-            </w:rPr>
-          </w:pPr>
-          <w:hyperlink w:anchor="_Toc485921825" w:history="1">
-            <w:r>
-              <w:rPr>
-                <w:rStyle w:val="Hyperlink"/>
-                <w:noProof/>
-              </w:rPr>
-              <w:t>3.9.1</w:t>
-            </w:r>
-            <w:r>
-              <w:rPr>
-                <w:rFonts w:asciiTheme="minorHAnsi" w:eastAsiaTheme="minorEastAsia" w:hAnsiTheme="minorHAnsi" w:cstheme="minorBidi"/>
-                <w:b w:val="0"/>
-                <w:noProof/>
-                <w:color w:val="auto"/>
-                <w:sz w:val="22"/>
-              </w:rPr>
-              <w:tab/>
-            </w:r>
-            <w:r>
-              <w:rPr>
-                <w:rStyle w:val="Hyperlink"/>
-                <w:noProof/>
-              </w:rPr>
-              <w:t>Benutzer entfernt seinen Account</w:t>
-            </w:r>
-            <w:r>
-              <w:rPr>
-                <w:noProof/>
-                <w:webHidden/>
-              </w:rPr>
-              <w:tab/>
-            </w:r>
-            <w:r>
-              <w:rPr>
-                <w:noProof/>
-                <w:webHidden/>
-              </w:rPr>
-              <w:fldChar w:fldCharType="begin"/>
-            </w:r>
-            <w:r>
-              <w:rPr>
-                <w:noProof/>
-                <w:webHidden/>
-              </w:rPr>
-              <w:instrText xml:space="preserve"> PAGEREF _Toc485921825 \h </w:instrText>
-            </w:r>
-            <w:r>
-              <w:rPr>
-                <w:noProof/>
-                <w:webHidden/>
-              </w:rPr>
-            </w:r>
-            <w:r>
-              <w:rPr>
-                <w:noProof/>
-                <w:webHidden/>
-              </w:rPr>
-              <w:fldChar w:fldCharType="separate"/>
-            </w:r>
-            <w:r>
-              <w:rPr>
-                <w:noProof/>
-                <w:webHidden/>
-              </w:rPr>
-              <w:t>24</w:t>
-            </w:r>
-            <w:r>
-              <w:rPr>
-                <w:noProof/>
-                <w:webHidden/>
-              </w:rPr>
-              <w:fldChar w:fldCharType="end"/>
-            </w:r>
-          </w:hyperlink>
-        </w:p>
-        <w:p>
-          <w:pPr>
-            <w:rPr>
+              <w:bCs/>
               <w:noProof/>
             </w:rPr>
           </w:pPr>
+          <w:hyperlink w:anchor="_Toc486512335" w:history="1">
+            <w:r>
+              <w:rPr>
+                <w:rStyle w:val="Hyperlink"/>
+                <w:noProof/>
+              </w:rPr>
+              <w:t>3.9.1</w:t>
+            </w:r>
+            <w:r>
+              <w:rPr>
+                <w:rFonts w:asciiTheme="minorHAnsi" w:eastAsiaTheme="minorEastAsia" w:hAnsiTheme="minorHAnsi" w:cstheme="minorBidi"/>
+                <w:b w:val="0"/>
+                <w:noProof/>
+                <w:color w:val="auto"/>
+                <w:sz w:val="22"/>
+              </w:rPr>
+              <w:tab/>
+            </w:r>
+            <w:r>
+              <w:rPr>
+                <w:rStyle w:val="Hyperlink"/>
+                <w:noProof/>
+              </w:rPr>
+              <w:t>Benutzer entfernt seinen Account</w:t>
+            </w:r>
+            <w:r>
+              <w:rPr>
+                <w:noProof/>
+                <w:webHidden/>
+              </w:rPr>
+              <w:tab/>
+            </w:r>
+            <w:r>
+              <w:rPr>
+                <w:noProof/>
+                <w:webHidden/>
+              </w:rPr>
+              <w:fldChar w:fldCharType="begin"/>
+            </w:r>
+            <w:r>
+              <w:rPr>
+                <w:noProof/>
+                <w:webHidden/>
+              </w:rPr>
+              <w:instrText xml:space="preserve"> PAGEREF _Toc486512335 \h </w:instrText>
+            </w:r>
+            <w:r>
+              <w:rPr>
+                <w:noProof/>
+                <w:webHidden/>
+              </w:rPr>
+            </w:r>
+            <w:r>
+              <w:rPr>
+                <w:noProof/>
+                <w:webHidden/>
+              </w:rPr>
+              <w:fldChar w:fldCharType="separate"/>
+            </w:r>
+            <w:r>
+              <w:rPr>
+                <w:noProof/>
+                <w:webHidden/>
+              </w:rPr>
+              <w:t>23</w:t>
+            </w:r>
+            <w:r>
+              <w:rPr>
+                <w:noProof/>
+                <w:webHidden/>
+              </w:rPr>
+              <w:fldChar w:fldCharType="end"/>
+            </w:r>
+          </w:hyperlink>
           <w:r>
             <w:rPr>
               <w:bCs/>
@@ -3084,30 +3083,16 @@
     </w:sdt>
     <w:p>
       <w:pPr>
-        <w:rPr>
-          <w:noProof/>
-        </w:rPr>
-      </w:pPr>
+        <w:pStyle w:val="berschrift1"/>
+        <w:rPr>
+          <w:noProof/>
+        </w:rPr>
+      </w:pPr>
+      <w:bookmarkStart w:id="0" w:name="_Toc486512303"/>
       <w:r>
         <w:rPr>
           <w:noProof/>
         </w:rPr>
-        <w:br w:type="page"/>
-      </w:r>
-    </w:p>
-    <w:p>
-      <w:pPr>
-        <w:pStyle w:val="berschrift1"/>
-        <w:rPr>
-          <w:noProof/>
-        </w:rPr>
-      </w:pPr>
-      <w:bookmarkStart w:id="0" w:name="_Toc485921793"/>
-      <w:r>
-        <w:rPr>
-          <w:noProof/>
-        </w:rPr>
-        <w:lastRenderedPageBreak/>
         <w:t>Einleitung</w:t>
       </w:r>
       <w:bookmarkEnd w:id="0"/>
@@ -3137,7 +3122,7 @@
       <w:pPr>
         <w:pStyle w:val="berschrift1"/>
       </w:pPr>
-      <w:bookmarkStart w:id="1" w:name="_Toc485921794"/>
+      <w:bookmarkStart w:id="1" w:name="_Toc486512304"/>
       <w:r>
         <w:t>Ausgangslagen</w:t>
       </w:r>
@@ -3306,7 +3291,7 @@
           <w:noProof/>
         </w:rPr>
       </w:pPr>
-      <w:bookmarkStart w:id="2" w:name="_Toc485921795"/>
+      <w:bookmarkStart w:id="2" w:name="_Toc486512305"/>
       <w:r>
         <w:rPr>
           <w:noProof/>
@@ -3322,7 +3307,7 @@
           <w:noProof/>
         </w:rPr>
       </w:pPr>
-      <w:bookmarkStart w:id="3" w:name="_Toc485921796"/>
+      <w:bookmarkStart w:id="3" w:name="_Toc486512306"/>
       <w:r>
         <w:rPr>
           <w:noProof/>
@@ -3547,7 +3532,7 @@
           <w:noProof/>
         </w:rPr>
       </w:pPr>
-      <w:bookmarkStart w:id="5" w:name="_Toc485921797"/>
+      <w:bookmarkStart w:id="5" w:name="_Toc486512307"/>
       <w:r>
         <w:rPr>
           <w:noProof/>
@@ -3862,7 +3847,7 @@
       <w:pPr>
         <w:pStyle w:val="berschrift3"/>
       </w:pPr>
-      <w:bookmarkStart w:id="6" w:name="_Toc485921798"/>
+      <w:bookmarkStart w:id="6" w:name="_Toc486512308"/>
       <w:r>
         <w:t>Herunterladen eines Stacks des benutzereigenen DMOs</w:t>
       </w:r>
@@ -4059,6 +4044,12 @@
               </w:rPr>
               <w:t xml:space="preserve"> auf die lokale Speicherung hin.</w:t>
             </w:r>
+            <w:r>
+              <w:rPr>
+                <w:rFonts w:cs="Arial"/>
+              </w:rPr>
+              <w:t xml:space="preserve"> Der heruntergeladene Stack ist anschliessend in der lokalen Datenbank vorhanden und kann gelernt werden.</w:t>
+            </w:r>
           </w:p>
         </w:tc>
       </w:tr>
@@ -4193,7 +4184,7 @@
       <w:pPr>
         <w:pStyle w:val="berschrift3"/>
       </w:pPr>
-      <w:bookmarkStart w:id="7" w:name="_Toc485921799"/>
+      <w:bookmarkStart w:id="7" w:name="_Toc486512309"/>
       <w:r>
         <w:rPr>
           <w:noProof/>
@@ -4534,20 +4525,12 @@
       <w:pPr>
         <w:pStyle w:val="berschrift3"/>
       </w:pPr>
-      <w:bookmarkStart w:id="8" w:name="_Toc485921800"/>
+      <w:bookmarkStart w:id="8" w:name="_Toc486512310"/>
       <w:r>
         <w:rPr>
           <w:noProof/>
         </w:rPr>
-        <w:t>Herunt</w:t>
-      </w:r>
-      <w:bookmarkStart w:id="9" w:name="_GoBack"/>
-      <w:bookmarkEnd w:id="9"/>
-      <w:r>
-        <w:rPr>
-          <w:noProof/>
-        </w:rPr>
-        <w:t>erladen eines Stacks eines fremden DMOs</w:t>
+        <w:t>Herunterladen eines Stacks eines fremden DMOs</w:t>
       </w:r>
       <w:bookmarkEnd w:id="8"/>
     </w:p>
@@ -4885,14 +4868,14 @@
       <w:pPr>
         <w:pStyle w:val="berschrift3"/>
       </w:pPr>
-      <w:bookmarkStart w:id="10" w:name="_Toc485921801"/>
+      <w:bookmarkStart w:id="9" w:name="_Toc486512311"/>
       <w:r>
         <w:rPr>
           <w:noProof/>
         </w:rPr>
         <w:t>Herunterladen eines Doors eines fremden DMOs</w:t>
       </w:r>
-      <w:bookmarkEnd w:id="10"/>
+      <w:bookmarkEnd w:id="9"/>
     </w:p>
     <w:tbl>
       <w:tblPr>
@@ -5194,14 +5177,14 @@
           <w:noProof/>
         </w:rPr>
       </w:pPr>
-      <w:bookmarkStart w:id="11" w:name="_Toc485921802"/>
+      <w:bookmarkStart w:id="10" w:name="_Toc486512312"/>
       <w:r>
         <w:rPr>
           <w:noProof/>
         </w:rPr>
         <w:t>Testobjekte zum Punkt 2) a) i)</w:t>
       </w:r>
-      <w:bookmarkEnd w:id="11"/>
+      <w:bookmarkEnd w:id="10"/>
     </w:p>
     <w:p>
       <w:pPr>
@@ -5285,13 +5268,355 @@
       <w:pPr>
         <w:pStyle w:val="berschrift3"/>
       </w:pPr>
-      <w:bookmarkStart w:id="12" w:name="_Toc485921803"/>
+      <w:bookmarkStart w:id="11" w:name="_Toc486512313"/>
       <w:r>
         <w:t>i.</w:t>
       </w:r>
       <w:r>
         <w:tab/>
         <w:t>Hochladen von Stacks in das benutzereigene DMO</w:t>
+      </w:r>
+      <w:bookmarkEnd w:id="11"/>
+    </w:p>
+    <w:tbl>
+      <w:tblPr>
+        <w:tblW w:w="0" w:type="auto"/>
+        <w:tblBorders>
+          <w:top w:val="single" w:sz="4" w:space="0" w:color="auto"/>
+          <w:left w:val="single" w:sz="4" w:space="0" w:color="auto"/>
+          <w:bottom w:val="single" w:sz="4" w:space="0" w:color="auto"/>
+          <w:right w:val="single" w:sz="4" w:space="0" w:color="auto"/>
+          <w:insideH w:val="single" w:sz="4" w:space="0" w:color="auto"/>
+          <w:insideV w:val="single" w:sz="4" w:space="0" w:color="auto"/>
+        </w:tblBorders>
+        <w:tblLook w:val="04A0" w:firstRow="1" w:lastRow="0" w:firstColumn="1" w:lastColumn="0" w:noHBand="0" w:noVBand="1"/>
+      </w:tblPr>
+      <w:tblGrid>
+        <w:gridCol w:w="9054"/>
+      </w:tblGrid>
+      <w:tr>
+        <w:tc>
+          <w:tcPr>
+            <w:tcW w:w="9054" w:type="dxa"/>
+            <w:shd w:val="clear" w:color="auto" w:fill="BFBFBF"/>
+          </w:tcPr>
+          <w:p>
+            <w:pPr>
+              <w:rPr>
+                <w:rFonts w:cs="Arial"/>
+                <w:b w:val="0"/>
+                <w:noProof/>
+              </w:rPr>
+            </w:pPr>
+            <w:r>
+              <w:rPr>
+                <w:rFonts w:cs="Arial"/>
+                <w:noProof/>
+              </w:rPr>
+              <w:t>Ausgangslage</w:t>
+            </w:r>
+          </w:p>
+        </w:tc>
+      </w:tr>
+      <w:tr>
+        <w:tc>
+          <w:tcPr>
+            <w:tcW w:w="9054" w:type="dxa"/>
+            <w:shd w:val="clear" w:color="auto" w:fill="auto"/>
+          </w:tcPr>
+          <w:p>
+            <w:pPr>
+              <w:tabs>
+                <w:tab w:val="left" w:pos="2056"/>
+              </w:tabs>
+              <w:rPr>
+                <w:rFonts w:cs="Arial"/>
+                <w:noProof/>
+              </w:rPr>
+            </w:pPr>
+            <w:r>
+              <w:rPr>
+                <w:rFonts w:cs="Arial"/>
+              </w:rPr>
+              <w:t>Siehe Ausgangslage Nr.1</w:t>
+            </w:r>
+          </w:p>
+        </w:tc>
+      </w:tr>
+      <w:tr>
+        <w:tc>
+          <w:tcPr>
+            <w:tcW w:w="9054" w:type="dxa"/>
+            <w:shd w:val="clear" w:color="auto" w:fill="BFBFBF"/>
+          </w:tcPr>
+          <w:p>
+            <w:pPr>
+              <w:rPr>
+                <w:rFonts w:cs="Arial"/>
+                <w:noProof/>
+              </w:rPr>
+            </w:pPr>
+            <w:r>
+              <w:rPr>
+                <w:rFonts w:cs="Arial"/>
+                <w:noProof/>
+              </w:rPr>
+              <w:t>Ereignis</w:t>
+            </w:r>
+          </w:p>
+        </w:tc>
+      </w:tr>
+      <w:tr>
+        <w:tc>
+          <w:tcPr>
+            <w:tcW w:w="9054" w:type="dxa"/>
+            <w:shd w:val="clear" w:color="auto" w:fill="auto"/>
+          </w:tcPr>
+          <w:p>
+            <w:pPr>
+              <w:rPr>
+                <w:noProof/>
+              </w:rPr>
+            </w:pPr>
+            <w:r>
+              <w:t xml:space="preserve">Der </w:t>
+            </w:r>
+            <w:r>
+              <w:rPr>
+                <w:noProof/>
+              </w:rPr>
+              <w:t>Tester muss im Hauptmenü den Punkt „Lernen“</w:t>
+            </w:r>
+            <w:r>
+              <w:t xml:space="preserve"> auswä</w:t>
+            </w:r>
+            <w:r>
+              <w:t xml:space="preserve">hlen und hier im Anschluss einen Stack </w:t>
+            </w:r>
+            <w:r>
+              <w:t>selektieren bei dem auf</w:t>
+            </w:r>
+            <w:r>
+              <w:t xml:space="preserve"> </w:t>
+            </w:r>
+            <w:r>
+              <w:t>die lokale Speicherung hingewiesen wird</w:t>
+            </w:r>
+            <w:r>
+              <w:t xml:space="preserve">. </w:t>
+            </w:r>
+            <w:r>
+              <w:t>Im Anschluss wird dieser hochgeladen</w:t>
+            </w:r>
+          </w:p>
+        </w:tc>
+      </w:tr>
+      <w:tr>
+        <w:tc>
+          <w:tcPr>
+            <w:tcW w:w="9054" w:type="dxa"/>
+            <w:shd w:val="clear" w:color="auto" w:fill="BFBFBF"/>
+          </w:tcPr>
+          <w:p>
+            <w:pPr>
+              <w:rPr>
+                <w:rFonts w:cs="Arial"/>
+                <w:b w:val="0"/>
+                <w:noProof/>
+              </w:rPr>
+            </w:pPr>
+            <w:r>
+              <w:rPr>
+                <w:rFonts w:cs="Arial"/>
+                <w:noProof/>
+              </w:rPr>
+              <w:t>Erwartetes Resultat:</w:t>
+            </w:r>
+          </w:p>
+        </w:tc>
+      </w:tr>
+      <w:tr>
+        <w:tc>
+          <w:tcPr>
+            <w:tcW w:w="9054" w:type="dxa"/>
+            <w:shd w:val="clear" w:color="auto" w:fill="auto"/>
+          </w:tcPr>
+          <w:p>
+            <w:pPr>
+              <w:rPr>
+                <w:rFonts w:cs="Arial"/>
+                <w:noProof/>
+              </w:rPr>
+            </w:pPr>
+            <w:r>
+              <w:rPr>
+                <w:rFonts w:cs="Arial"/>
+              </w:rPr>
+              <w:t>B</w:t>
+            </w:r>
+            <w:r>
+              <w:rPr>
+                <w:rFonts w:cs="Arial"/>
+              </w:rPr>
+              <w:t>e</w:t>
+            </w:r>
+            <w:r>
+              <w:rPr>
+                <w:rFonts w:cs="Arial"/>
+              </w:rPr>
+              <w:t xml:space="preserve">im jeweiligen Stack wird ersichlich das dieser hochgeladen worden ist. </w:t>
+            </w:r>
+            <w:r>
+              <w:rPr>
+                <w:rFonts w:cs="Arial"/>
+              </w:rPr>
+              <w:t>Der hochgeladene Stack ist anschliessend auf dem Server vorhanden.</w:t>
+            </w:r>
+          </w:p>
+        </w:tc>
+      </w:tr>
+      <w:tr>
+        <w:tc>
+          <w:tcPr>
+            <w:tcW w:w="9054" w:type="dxa"/>
+            <w:shd w:val="clear" w:color="auto" w:fill="BFBFBF"/>
+          </w:tcPr>
+          <w:p>
+            <w:pPr>
+              <w:rPr>
+                <w:rFonts w:cs="Arial"/>
+                <w:b w:val="0"/>
+                <w:noProof/>
+              </w:rPr>
+            </w:pPr>
+            <w:r>
+              <w:rPr>
+                <w:rFonts w:cs="Arial"/>
+                <w:noProof/>
+              </w:rPr>
+              <w:t>Tatsächliches Resultat:</w:t>
+            </w:r>
+          </w:p>
+        </w:tc>
+      </w:tr>
+      <w:tr>
+        <w:tc>
+          <w:tcPr>
+            <w:tcW w:w="9054" w:type="dxa"/>
+            <w:shd w:val="clear" w:color="auto" w:fill="auto"/>
+          </w:tcPr>
+          <w:p>
+            <w:pPr>
+              <w:rPr>
+                <w:rFonts w:cs="Arial"/>
+                <w:noProof/>
+              </w:rPr>
+            </w:pPr>
+          </w:p>
+        </w:tc>
+      </w:tr>
+      <w:tr>
+        <w:tc>
+          <w:tcPr>
+            <w:tcW w:w="9054" w:type="dxa"/>
+            <w:shd w:val="clear" w:color="auto" w:fill="auto"/>
+          </w:tcPr>
+          <w:p>
+            <w:pPr>
+              <w:rPr>
+                <w:rFonts w:cs="Arial"/>
+                <w:b w:val="0"/>
+                <w:noProof/>
+              </w:rPr>
+            </w:pPr>
+            <w:r>
+              <w:rPr>
+                <w:rFonts w:cs="Arial"/>
+                <w:noProof/>
+                <w:sz w:val="28"/>
+              </w:rPr>
+              <w:sym w:font="Wingdings" w:char="F0A8"/>
+            </w:r>
+            <w:r>
+              <w:rPr>
+                <w:rFonts w:cs="Arial"/>
+                <w:noProof/>
+                <w:sz w:val="28"/>
+              </w:rPr>
+              <w:t xml:space="preserve"> </w:t>
+            </w:r>
+            <w:r>
+              <w:rPr>
+                <w:rFonts w:cs="Arial"/>
+                <w:noProof/>
+              </w:rPr>
+              <w:t>Test erfüllt</w:t>
+            </w:r>
+            <w:r>
+              <w:rPr>
+                <w:rFonts w:cs="Arial"/>
+                <w:noProof/>
+              </w:rPr>
+              <w:tab/>
+            </w:r>
+            <w:r>
+              <w:rPr>
+                <w:rFonts w:cs="Arial"/>
+                <w:noProof/>
+              </w:rPr>
+              <w:tab/>
+            </w:r>
+            <w:r>
+              <w:rPr>
+                <w:rFonts w:cs="Arial"/>
+                <w:noProof/>
+                <w:sz w:val="28"/>
+              </w:rPr>
+              <w:sym w:font="Wingdings" w:char="F0A8"/>
+            </w:r>
+            <w:r>
+              <w:rPr>
+                <w:rFonts w:cs="Arial"/>
+                <w:noProof/>
+                <w:sz w:val="28"/>
+              </w:rPr>
+              <w:t xml:space="preserve"> </w:t>
+            </w:r>
+            <w:r>
+              <w:rPr>
+                <w:rFonts w:cs="Arial"/>
+                <w:noProof/>
+              </w:rPr>
+              <w:t>Test nicht erfüllt</w:t>
+            </w:r>
+          </w:p>
+          <w:p>
+            <w:pPr>
+              <w:rPr>
+                <w:rFonts w:cs="Arial"/>
+                <w:b w:val="0"/>
+                <w:noProof/>
+              </w:rPr>
+            </w:pPr>
+          </w:p>
+        </w:tc>
+      </w:tr>
+    </w:tbl>
+    <w:p>
+      <w:pPr>
+        <w:pStyle w:val="berschrift3"/>
+      </w:pPr>
+      <w:r>
+        <w:br w:type="page"/>
+      </w:r>
+    </w:p>
+    <w:p>
+      <w:pPr>
+        <w:pStyle w:val="berschrift3"/>
+      </w:pPr>
+      <w:bookmarkStart w:id="12" w:name="_Toc486512314"/>
+      <w:r>
+        <w:t>Hochladen von Doors in das benutzereigene DMO.</w:t>
       </w:r>
       <w:bookmarkEnd w:id="12"/>
     </w:p>
@@ -5405,25 +5730,83 @@
               <w:t>Tester muss im Hauptmenü den Punkt „Lernen“</w:t>
             </w:r>
             <w:r>
-              <w:t xml:space="preserve"> auswä</w:t>
-            </w:r>
-            <w:r>
-              <w:t xml:space="preserve">hlen und hier im Anschluss einen Stack </w:t>
-            </w:r>
-            <w:r>
-              <w:t>selektieren bei dem auf</w:t>
-            </w:r>
-            <w:r>
+              <w:t xml:space="preserve"> auswählen und hier im Anschluss eine Door selektieren bei dem auf die lokale Speicherung hingewiesen wird. Im Anschluss wird diese </w:t>
+            </w:r>
+            <w:r>
+              <w:t xml:space="preserve">samt des Inhaltes </w:t>
+            </w:r>
+            <w:r>
+              <w:t>hochgeladen</w:t>
+            </w:r>
+          </w:p>
+        </w:tc>
+      </w:tr>
+      <w:tr>
+        <w:tc>
+          <w:tcPr>
+            <w:tcW w:w="9054" w:type="dxa"/>
+            <w:shd w:val="clear" w:color="auto" w:fill="BFBFBF"/>
+          </w:tcPr>
+          <w:p>
+            <w:pPr>
+              <w:rPr>
+                <w:rFonts w:cs="Arial"/>
+                <w:b w:val="0"/>
+                <w:noProof/>
+              </w:rPr>
+            </w:pPr>
+            <w:r>
+              <w:rPr>
+                <w:rFonts w:cs="Arial"/>
+                <w:noProof/>
+              </w:rPr>
+              <w:t>Erwartetes Resultat:</w:t>
+            </w:r>
+          </w:p>
+        </w:tc>
+      </w:tr>
+      <w:tr>
+        <w:tc>
+          <w:tcPr>
+            <w:tcW w:w="9054" w:type="dxa"/>
+            <w:shd w:val="clear" w:color="auto" w:fill="auto"/>
+          </w:tcPr>
+          <w:p>
+            <w:pPr>
+              <w:rPr>
+                <w:rFonts w:cs="Arial"/>
+                <w:noProof/>
+              </w:rPr>
+            </w:pPr>
+            <w:r>
+              <w:rPr>
+                <w:rFonts w:cs="Arial"/>
+              </w:rPr>
+              <w:t>Bei der jeweiligen Door wird ersichtlich</w:t>
+            </w:r>
+            <w:r>
+              <w:rPr>
+                <w:rFonts w:cs="Arial"/>
+              </w:rPr>
+              <w:t>,</w:t>
+            </w:r>
+            <w:r>
+              <w:rPr>
+                <w:rFonts w:cs="Arial"/>
+              </w:rPr>
               <w:t xml:space="preserve"> </w:t>
             </w:r>
             <w:r>
-              <w:t>die lokale Speicherung hingewiesen wird</w:t>
-            </w:r>
-            <w:r>
-              <w:t xml:space="preserve">. </w:t>
-            </w:r>
-            <w:r>
-              <w:t>Im Anschluss wird dieser hochgeladen</w:t>
+              <w:rPr>
+                <w:rFonts w:cs="Arial"/>
+              </w:rPr>
+              <w:t>dass</w:t>
+            </w:r>
+            <w:r>
+              <w:rPr>
+                <w:rFonts w:cs="Arial"/>
+              </w:rPr>
+              <w:t xml:space="preserve"> diese hochgeladen worden ist. </w:t>
             </w:r>
           </w:p>
         </w:tc>
@@ -5447,7 +5830,7 @@
                 <w:rFonts w:cs="Arial"/>
                 <w:noProof/>
               </w:rPr>
-              <w:t>Erwartetes Resultat:</w:t>
+              <w:t>Tatsächliches Resultat:</w:t>
             </w:r>
           </w:p>
         </w:tc>
@@ -5465,20 +5848,14 @@
                 <w:noProof/>
               </w:rPr>
             </w:pPr>
-            <w:r>
-              <w:rPr>
-                <w:rFonts w:cs="Arial"/>
-              </w:rPr>
-              <w:t xml:space="preserve">Bim jeweiligen Stack wird ersichlich das dieser hochgeladen worden ist. </w:t>
-            </w:r>
-          </w:p>
-        </w:tc>
-      </w:tr>
-      <w:tr>
-        <w:tc>
-          <w:tcPr>
-            <w:tcW w:w="9054" w:type="dxa"/>
-            <w:shd w:val="clear" w:color="auto" w:fill="BFBFBF"/>
+          </w:p>
+        </w:tc>
+      </w:tr>
+      <w:tr>
+        <w:tc>
+          <w:tcPr>
+            <w:tcW w:w="9054" w:type="dxa"/>
+            <w:shd w:val="clear" w:color="auto" w:fill="auto"/>
           </w:tcPr>
           <w:p>
             <w:pPr>
@@ -5492,34 +5869,63 @@
               <w:rPr>
                 <w:rFonts w:cs="Arial"/>
                 <w:noProof/>
-              </w:rPr>
-              <w:t>Tatsächliches Resultat:</w:t>
-            </w:r>
-          </w:p>
-        </w:tc>
-      </w:tr>
-      <w:tr>
-        <w:tc>
-          <w:tcPr>
-            <w:tcW w:w="9054" w:type="dxa"/>
-            <w:shd w:val="clear" w:color="auto" w:fill="auto"/>
-          </w:tcPr>
-          <w:p>
-            <w:pPr>
-              <w:rPr>
-                <w:rFonts w:cs="Arial"/>
-                <w:noProof/>
-              </w:rPr>
-            </w:pPr>
-          </w:p>
-        </w:tc>
-      </w:tr>
-      <w:tr>
-        <w:tc>
-          <w:tcPr>
-            <w:tcW w:w="9054" w:type="dxa"/>
-            <w:shd w:val="clear" w:color="auto" w:fill="auto"/>
-          </w:tcPr>
+                <w:sz w:val="28"/>
+              </w:rPr>
+              <w:sym w:font="Wingdings" w:char="F0A8"/>
+            </w:r>
+            <w:r>
+              <w:rPr>
+                <w:rFonts w:cs="Arial"/>
+                <w:noProof/>
+                <w:sz w:val="28"/>
+              </w:rPr>
+              <w:t xml:space="preserve"> </w:t>
+            </w:r>
+            <w:r>
+              <w:rPr>
+                <w:rFonts w:cs="Arial"/>
+                <w:noProof/>
+              </w:rPr>
+              <w:t>Test erfüllt</w:t>
+            </w:r>
+            <w:r>
+              <w:rPr>
+                <w:rFonts w:cs="Arial"/>
+                <w:noProof/>
+              </w:rPr>
+              <w:tab/>
+            </w:r>
+            <w:r>
+              <w:rPr>
+                <w:rFonts w:cs="Arial"/>
+                <w:noProof/>
+              </w:rPr>
+              <w:tab/>
+            </w:r>
+            <w:r>
+              <w:rPr>
+                <w:rFonts w:cs="Arial"/>
+                <w:noProof/>
+                <w:sz w:val="28"/>
+              </w:rPr>
+              <w:sym w:font="Wingdings" w:char="F0A8"/>
+            </w:r>
+            <w:r>
+              <w:rPr>
+                <w:rFonts w:cs="Arial"/>
+                <w:noProof/>
+                <w:sz w:val="28"/>
+              </w:rPr>
+              <w:t xml:space="preserve"> </w:t>
+            </w:r>
+            <w:r>
+              <w:rPr>
+                <w:rFonts w:cs="Arial"/>
+                <w:noProof/>
+              </w:rPr>
+              <w:t>Test nicht erfüllt</w:t>
+            </w:r>
+          </w:p>
           <w:p>
             <w:pPr>
               <w:rPr>
@@ -5528,96 +5934,132 @@
                 <w:noProof/>
               </w:rPr>
             </w:pPr>
-            <w:r>
-              <w:rPr>
-                <w:rFonts w:cs="Arial"/>
-                <w:noProof/>
-                <w:sz w:val="28"/>
-              </w:rPr>
-              <w:sym w:font="Wingdings" w:char="F0A8"/>
-            </w:r>
-            <w:r>
-              <w:rPr>
-                <w:rFonts w:cs="Arial"/>
-                <w:noProof/>
-                <w:sz w:val="28"/>
-              </w:rPr>
-              <w:t xml:space="preserve"> </w:t>
-            </w:r>
-            <w:r>
-              <w:rPr>
-                <w:rFonts w:cs="Arial"/>
-                <w:noProof/>
-              </w:rPr>
-              <w:t>Test erfüllt</w:t>
-            </w:r>
-            <w:r>
-              <w:rPr>
-                <w:rFonts w:cs="Arial"/>
-                <w:noProof/>
-              </w:rPr>
-              <w:tab/>
-            </w:r>
-            <w:r>
-              <w:rPr>
-                <w:rFonts w:cs="Arial"/>
-                <w:noProof/>
-              </w:rPr>
-              <w:tab/>
-            </w:r>
-            <w:r>
-              <w:rPr>
-                <w:rFonts w:cs="Arial"/>
-                <w:noProof/>
-                <w:sz w:val="28"/>
-              </w:rPr>
-              <w:sym w:font="Wingdings" w:char="F0A8"/>
-            </w:r>
-            <w:r>
-              <w:rPr>
-                <w:rFonts w:cs="Arial"/>
-                <w:noProof/>
-                <w:sz w:val="28"/>
-              </w:rPr>
-              <w:t xml:space="preserve"> </w:t>
-            </w:r>
-            <w:r>
-              <w:rPr>
-                <w:rFonts w:cs="Arial"/>
-                <w:noProof/>
-              </w:rPr>
-              <w:t>Test nicht erfüllt</w:t>
-            </w:r>
-          </w:p>
-          <w:p>
-            <w:pPr>
-              <w:rPr>
-                <w:rFonts w:cs="Arial"/>
-                <w:b w:val="0"/>
-                <w:noProof/>
-              </w:rPr>
-            </w:pPr>
           </w:p>
         </w:tc>
       </w:tr>
     </w:tbl>
+    <w:p/>
     <w:p>
       <w:pPr>
-        <w:pStyle w:val="berschrift3"/>
+        <w:rPr>
+          <w:noProof/>
+        </w:rPr>
       </w:pPr>
       <w:r>
+        <w:rPr>
+          <w:noProof/>
+        </w:rPr>
         <w:br w:type="page"/>
       </w:r>
     </w:p>
     <w:p>
       <w:pPr>
-        <w:pStyle w:val="berschrift3"/>
-      </w:pPr>
-      <w:bookmarkStart w:id="13" w:name="_Toc485921804"/>
+        <w:pStyle w:val="berschrift2"/>
+        <w:rPr>
+          <w:noProof/>
+        </w:rPr>
+      </w:pPr>
+      <w:bookmarkStart w:id="13" w:name="_Toc486512315"/>
       <w:r>
-        <w:t>Hochladen von Doors in das benutzereigene DMO.</w:t>
+        <w:rPr>
+          <w:noProof/>
+        </w:rPr>
+        <w:t>Testobjekt zu Punkt 2) a) ii)</w:t>
       </w:r>
       <w:bookmarkEnd w:id="13"/>
+    </w:p>
+    <w:p>
+      <w:pPr>
+        <w:pStyle w:val="Zitat"/>
+        <w:rPr>
+          <w:noProof/>
+        </w:rPr>
+      </w:pPr>
+      <w:r>
+        <w:rPr>
+          <w:noProof/>
+        </w:rPr>
+        <w:t>ii) Derive-Berechtigungen</w:t>
+      </w:r>
+      <w:r>
+        <w:rPr>
+          <w:rStyle w:val="Endnotenzeichen"/>
+          <w:noProof/>
+          <w:vertAlign w:val="baseline"/>
+        </w:rPr>
+        <w:endnoteReference w:id="6"/>
+      </w:r>
+      <w:r>
+        <w:rPr>
+          <w:noProof/>
+        </w:rPr>
+        <w:t xml:space="preserve"> können vom Besitzer eines DMOs für andere Gruppen erteilt werden.</w:t>
+      </w:r>
+    </w:p>
+    <w:p>
+      <w:pPr>
+        <w:rPr>
+          <w:noProof/>
+        </w:rPr>
+      </w:pPr>
+      <w:r>
+        <w:rPr>
+          <w:noProof/>
+        </w:rPr>
+        <w:t>Testfälle:</w:t>
+      </w:r>
+    </w:p>
+    <w:p>
+      <w:pPr>
+        <w:pStyle w:val="Listenabsatz"/>
+        <w:numPr>
+          <w:ilvl w:val="0"/>
+          <w:numId w:val="39"/>
+        </w:numPr>
+        <w:rPr>
+          <w:noProof/>
+        </w:rPr>
+      </w:pPr>
+      <w:r>
+        <w:rPr>
+          <w:noProof/>
+        </w:rPr>
+        <w:t>Hochladen von Stacks in ein Door des ursprünglichen DMO.</w:t>
+      </w:r>
+    </w:p>
+    <w:p>
+      <w:pPr>
+        <w:pStyle w:val="Listenabsatz"/>
+        <w:numPr>
+          <w:ilvl w:val="0"/>
+          <w:numId w:val="39"/>
+        </w:numPr>
+        <w:rPr>
+          <w:noProof/>
+        </w:rPr>
+      </w:pPr>
+      <w:r>
+        <w:rPr>
+          <w:noProof/>
+        </w:rPr>
+        <w:t>Hochladen von Doors in das ursprüngliche DMO.</w:t>
+      </w:r>
+    </w:p>
+    <w:p>
+      <w:pPr>
+        <w:pStyle w:val="berschrift3"/>
+        <w:rPr>
+          <w:noProof/>
+        </w:rPr>
+      </w:pPr>
+      <w:bookmarkStart w:id="14" w:name="_Toc486512316"/>
+      <w:r>
+        <w:rPr>
+          <w:noProof/>
+        </w:rPr>
+        <w:t>Hochladen von Stacks in ein Door des ursprünglichen DMO</w:t>
+      </w:r>
+      <w:bookmarkEnd w:id="14"/>
     </w:p>
     <w:tbl>
       <w:tblPr>
@@ -5672,14 +6114,60 @@
               </w:tabs>
               <w:rPr>
                 <w:rFonts w:cs="Arial"/>
-                <w:noProof/>
-              </w:rPr>
-            </w:pPr>
-            <w:r>
-              <w:rPr>
-                <w:rFonts w:cs="Arial"/>
-              </w:rPr>
-              <w:t>Siehe Ausgangslage Nr.1</w:t>
+              </w:rPr>
+            </w:pPr>
+            <w:r>
+              <w:rPr>
+                <w:rFonts w:cs="Arial"/>
+              </w:rPr>
+              <w:t>Ausgangslage Nr.1</w:t>
+            </w:r>
+            <w:r>
+              <w:rPr>
+                <w:rFonts w:cs="Arial"/>
+              </w:rPr>
+              <w:t>, Nr.2</w:t>
+            </w:r>
+          </w:p>
+          <w:p>
+            <w:pPr>
+              <w:tabs>
+                <w:tab w:val="left" w:pos="2056"/>
+              </w:tabs>
+              <w:rPr>
+                <w:rFonts w:cs="Arial"/>
+                <w:noProof/>
+              </w:rPr>
+            </w:pPr>
+            <w:r>
+              <w:rPr>
+                <w:rFonts w:cs="Arial"/>
+              </w:rPr>
+              <w:t>Geklonte</w:t>
+            </w:r>
+            <w:r>
+              <w:rPr>
+                <w:rFonts w:cs="Arial"/>
+              </w:rPr>
+              <w:t>r</w:t>
+            </w:r>
+            <w:r>
+              <w:rPr>
+                <w:rFonts w:cs="Arial"/>
+              </w:rPr>
+              <w:t xml:space="preserve"> </w:t>
+            </w:r>
+            <w:r>
+              <w:rPr>
+                <w:rFonts w:cs="Arial"/>
+              </w:rPr>
+              <w:t>Stack</w:t>
+            </w:r>
+            <w:r>
+              <w:rPr>
+                <w:rFonts w:cs="Arial"/>
+              </w:rPr>
+              <w:t xml:space="preserve"> muss bereits lokal vorhanden sein. </w:t>
             </w:r>
           </w:p>
         </w:tc>
@@ -5729,13 +6217,31 @@
               <w:t>Tester muss im Hauptmenü den Punkt „Lernen“</w:t>
             </w:r>
             <w:r>
-              <w:t xml:space="preserve"> auswählen und hier im Anschluss eine Door selektieren bei dem auf die lokale Speicherung hingewiesen wird. Im Anschluss wird diese </w:t>
-            </w:r>
-            <w:r>
-              <w:t xml:space="preserve">samt des Inhaltes </w:t>
-            </w:r>
-            <w:r>
-              <w:t>hochgeladen</w:t>
+              <w:t xml:space="preserve"> auswä</w:t>
+            </w:r>
+            <w:r>
+              <w:t xml:space="preserve">hlen. </w:t>
+            </w:r>
+            <w:r>
+              <w:t>Der</w:t>
+            </w:r>
+            <w:r>
+              <w:t xml:space="preserve"> </w:t>
+            </w:r>
+            <w:r>
+              <w:t>ausgewählt</w:t>
+            </w:r>
+            <w:r>
+              <w:t>e</w:t>
+            </w:r>
+            <w:r>
+              <w:t xml:space="preserve"> </w:t>
+            </w:r>
+            <w:r>
+              <w:t>Stack</w:t>
+            </w:r>
+            <w:r>
+              <w:t xml:space="preserve"> kann nun in das ursprüngliche DMO hochgeladen werden.</w:t>
             </w:r>
           </w:p>
         </w:tc>
@@ -5781,41 +6287,132 @@
               <w:rPr>
                 <w:rFonts w:cs="Arial"/>
               </w:rPr>
-              <w:t>Bei der jeweiligen Door wird ersichtlich</w:t>
-            </w:r>
-            <w:r>
-              <w:rPr>
-                <w:rFonts w:cs="Arial"/>
-              </w:rPr>
-              <w:t>,</w:t>
-            </w:r>
-            <w:r>
-              <w:rPr>
-                <w:rFonts w:cs="Arial"/>
+              <w:t>In dem</w:t>
+            </w:r>
+            <w:r>
+              <w:rPr>
+                <w:rFonts w:cs="Arial"/>
+              </w:rPr>
+              <w:t xml:space="preserve"> ursprünglichen DMO wird ersichtlich, dass ein neuer Branch hinzugefügt worden ist.</w:t>
+            </w:r>
+          </w:p>
+        </w:tc>
+      </w:tr>
+      <w:tr>
+        <w:tc>
+          <w:tcPr>
+            <w:tcW w:w="9054" w:type="dxa"/>
+            <w:shd w:val="clear" w:color="auto" w:fill="BFBFBF"/>
+          </w:tcPr>
+          <w:p>
+            <w:pPr>
+              <w:rPr>
+                <w:rFonts w:cs="Arial"/>
+                <w:b w:val="0"/>
+                <w:noProof/>
+              </w:rPr>
+            </w:pPr>
+            <w:r>
+              <w:rPr>
+                <w:rFonts w:cs="Arial"/>
+                <w:noProof/>
+              </w:rPr>
+              <w:t>Tatsächliches Resultat:</w:t>
+            </w:r>
+          </w:p>
+        </w:tc>
+      </w:tr>
+      <w:tr>
+        <w:tc>
+          <w:tcPr>
+            <w:tcW w:w="9054" w:type="dxa"/>
+            <w:shd w:val="clear" w:color="auto" w:fill="auto"/>
+          </w:tcPr>
+          <w:p>
+            <w:pPr>
+              <w:rPr>
+                <w:rFonts w:cs="Arial"/>
+                <w:noProof/>
+              </w:rPr>
+            </w:pPr>
+          </w:p>
+        </w:tc>
+      </w:tr>
+      <w:tr>
+        <w:tc>
+          <w:tcPr>
+            <w:tcW w:w="9054" w:type="dxa"/>
+            <w:shd w:val="clear" w:color="auto" w:fill="auto"/>
+          </w:tcPr>
+          <w:p>
+            <w:pPr>
+              <w:rPr>
+                <w:rFonts w:cs="Arial"/>
+                <w:b w:val="0"/>
+                <w:noProof/>
+              </w:rPr>
+            </w:pPr>
+            <w:r>
+              <w:rPr>
+                <w:rFonts w:cs="Arial"/>
+                <w:noProof/>
+                <w:sz w:val="28"/>
+              </w:rPr>
+              <w:sym w:font="Wingdings" w:char="F0A8"/>
+            </w:r>
+            <w:r>
+              <w:rPr>
+                <w:rFonts w:cs="Arial"/>
+                <w:noProof/>
+                <w:sz w:val="28"/>
               </w:rPr>
               <w:t xml:space="preserve"> </w:t>
             </w:r>
             <w:r>
               <w:rPr>
                 <w:rFonts w:cs="Arial"/>
-              </w:rPr>
-              <w:t>dass</w:t>
-            </w:r>
-            <w:r>
-              <w:rPr>
-                <w:rFonts w:cs="Arial"/>
-              </w:rPr>
-              <w:t xml:space="preserve"> diese hochgeladen worden ist. </w:t>
-            </w:r>
-          </w:p>
-        </w:tc>
-      </w:tr>
-      <w:tr>
-        <w:tc>
-          <w:tcPr>
-            <w:tcW w:w="9054" w:type="dxa"/>
-            <w:shd w:val="clear" w:color="auto" w:fill="BFBFBF"/>
-          </w:tcPr>
+                <w:noProof/>
+              </w:rPr>
+              <w:t>Test erfüllt</w:t>
+            </w:r>
+            <w:r>
+              <w:rPr>
+                <w:rFonts w:cs="Arial"/>
+                <w:noProof/>
+              </w:rPr>
+              <w:tab/>
+            </w:r>
+            <w:r>
+              <w:rPr>
+                <w:rFonts w:cs="Arial"/>
+                <w:noProof/>
+              </w:rPr>
+              <w:tab/>
+            </w:r>
+            <w:r>
+              <w:rPr>
+                <w:rFonts w:cs="Arial"/>
+                <w:noProof/>
+                <w:sz w:val="28"/>
+              </w:rPr>
+              <w:sym w:font="Wingdings" w:char="F0A8"/>
+            </w:r>
+            <w:r>
+              <w:rPr>
+                <w:rFonts w:cs="Arial"/>
+                <w:noProof/>
+                <w:sz w:val="28"/>
+              </w:rPr>
+              <w:t xml:space="preserve"> </w:t>
+            </w:r>
+            <w:r>
+              <w:rPr>
+                <w:rFonts w:cs="Arial"/>
+                <w:noProof/>
+              </w:rPr>
+              <w:t>Test nicht erfüllt</w:t>
+            </w:r>
+          </w:p>
           <w:p>
             <w:pPr>
               <w:rPr>
@@ -5824,122 +6421,13 @@
                 <w:noProof/>
               </w:rPr>
             </w:pPr>
-            <w:r>
-              <w:rPr>
-                <w:rFonts w:cs="Arial"/>
-                <w:noProof/>
-              </w:rPr>
-              <w:t>Tatsächliches Resultat:</w:t>
-            </w:r>
-          </w:p>
-        </w:tc>
-      </w:tr>
-      <w:tr>
-        <w:tc>
-          <w:tcPr>
-            <w:tcW w:w="9054" w:type="dxa"/>
-            <w:shd w:val="clear" w:color="auto" w:fill="auto"/>
-          </w:tcPr>
-          <w:p>
-            <w:pPr>
-              <w:rPr>
-                <w:rFonts w:cs="Arial"/>
-                <w:noProof/>
-              </w:rPr>
-            </w:pPr>
-          </w:p>
-        </w:tc>
-      </w:tr>
-      <w:tr>
-        <w:tc>
-          <w:tcPr>
-            <w:tcW w:w="9054" w:type="dxa"/>
-            <w:shd w:val="clear" w:color="auto" w:fill="auto"/>
-          </w:tcPr>
-          <w:p>
-            <w:pPr>
-              <w:rPr>
-                <w:rFonts w:cs="Arial"/>
-                <w:b w:val="0"/>
-                <w:noProof/>
-              </w:rPr>
-            </w:pPr>
-            <w:r>
-              <w:rPr>
-                <w:rFonts w:cs="Arial"/>
-                <w:noProof/>
-                <w:sz w:val="28"/>
-              </w:rPr>
-              <w:sym w:font="Wingdings" w:char="F0A8"/>
-            </w:r>
-            <w:r>
-              <w:rPr>
-                <w:rFonts w:cs="Arial"/>
-                <w:noProof/>
-                <w:sz w:val="28"/>
-              </w:rPr>
-              <w:t xml:space="preserve"> </w:t>
-            </w:r>
-            <w:r>
-              <w:rPr>
-                <w:rFonts w:cs="Arial"/>
-                <w:noProof/>
-              </w:rPr>
-              <w:t>Test erfüllt</w:t>
-            </w:r>
-            <w:r>
-              <w:rPr>
-                <w:rFonts w:cs="Arial"/>
-                <w:noProof/>
-              </w:rPr>
-              <w:tab/>
-            </w:r>
-            <w:r>
-              <w:rPr>
-                <w:rFonts w:cs="Arial"/>
-                <w:noProof/>
-              </w:rPr>
-              <w:tab/>
-            </w:r>
-            <w:r>
-              <w:rPr>
-                <w:rFonts w:cs="Arial"/>
-                <w:noProof/>
-                <w:sz w:val="28"/>
-              </w:rPr>
-              <w:sym w:font="Wingdings" w:char="F0A8"/>
-            </w:r>
-            <w:r>
-              <w:rPr>
-                <w:rFonts w:cs="Arial"/>
-                <w:noProof/>
-                <w:sz w:val="28"/>
-              </w:rPr>
-              <w:t xml:space="preserve"> </w:t>
-            </w:r>
-            <w:r>
-              <w:rPr>
-                <w:rFonts w:cs="Arial"/>
-                <w:noProof/>
-              </w:rPr>
-              <w:t>Test nicht erfüllt</w:t>
-            </w:r>
-          </w:p>
-          <w:p>
-            <w:pPr>
-              <w:rPr>
-                <w:rFonts w:cs="Arial"/>
-                <w:b w:val="0"/>
-                <w:noProof/>
-              </w:rPr>
-            </w:pPr>
           </w:p>
         </w:tc>
       </w:tr>
     </w:tbl>
-    <w:p/>
     <w:p>
       <w:pPr>
+        <w:pStyle w:val="berschrift3"/>
         <w:rPr>
           <w:noProof/>
         </w:rPr>
@@ -5953,110 +6441,17 @@
     </w:p>
     <w:p>
       <w:pPr>
-        <w:pStyle w:val="berschrift2"/>
-        <w:rPr>
-          <w:noProof/>
-        </w:rPr>
-      </w:pPr>
-      <w:bookmarkStart w:id="14" w:name="_Toc485921805"/>
+        <w:pStyle w:val="berschrift3"/>
+        <w:rPr>
+          <w:noProof/>
+        </w:rPr>
+      </w:pPr>
+      <w:bookmarkStart w:id="15" w:name="_Toc486512317"/>
       <w:r>
         <w:rPr>
           <w:noProof/>
         </w:rPr>
-        <w:t>Testobjekt zu Punkt 2) a) ii)</w:t>
-      </w:r>
-      <w:bookmarkEnd w:id="14"/>
-    </w:p>
-    <w:p>
-      <w:pPr>
-        <w:pStyle w:val="Zitat"/>
-        <w:rPr>
-          <w:noProof/>
-        </w:rPr>
-      </w:pPr>
-      <w:r>
-        <w:rPr>
-          <w:noProof/>
-        </w:rPr>
-        <w:t>ii) Derive-Berechtigungen</w:t>
-      </w:r>
-      <w:r>
-        <w:rPr>
-          <w:rStyle w:val="Endnotenzeichen"/>
-          <w:noProof/>
-          <w:vertAlign w:val="baseline"/>
-        </w:rPr>
-        <w:endnoteReference w:id="6"/>
-      </w:r>
-      <w:r>
-        <w:rPr>
-          <w:noProof/>
-        </w:rPr>
-        <w:t xml:space="preserve"> können vom Besitzer eines DMOs für andere Gruppen erteilt werden.</w:t>
-      </w:r>
-    </w:p>
-    <w:p>
-      <w:pPr>
-        <w:rPr>
-          <w:noProof/>
-        </w:rPr>
-      </w:pPr>
-      <w:r>
-        <w:rPr>
-          <w:noProof/>
-        </w:rPr>
-        <w:t>Testfälle:</w:t>
-      </w:r>
-    </w:p>
-    <w:p>
-      <w:pPr>
-        <w:pStyle w:val="Listenabsatz"/>
-        <w:numPr>
-          <w:ilvl w:val="0"/>
-          <w:numId w:val="39"/>
-        </w:numPr>
-        <w:rPr>
-          <w:noProof/>
-        </w:rPr>
-      </w:pPr>
-      <w:r>
-        <w:rPr>
-          <w:noProof/>
-        </w:rPr>
-        <w:t>Hochladen von Stacks in ein Door des ursprünglichen DMO.</w:t>
-      </w:r>
-    </w:p>
-    <w:p>
-      <w:pPr>
-        <w:pStyle w:val="Listenabsatz"/>
-        <w:numPr>
-          <w:ilvl w:val="0"/>
-          <w:numId w:val="39"/>
-        </w:numPr>
-        <w:rPr>
-          <w:noProof/>
-        </w:rPr>
-      </w:pPr>
-      <w:r>
-        <w:rPr>
-          <w:noProof/>
-        </w:rPr>
-        <w:t>Hochladen von Doors in das ursprüngliche DMO.</w:t>
-      </w:r>
-    </w:p>
-    <w:p>
-      <w:pPr>
-        <w:pStyle w:val="berschrift3"/>
-        <w:rPr>
-          <w:noProof/>
-        </w:rPr>
-      </w:pPr>
-      <w:bookmarkStart w:id="15" w:name="_Toc485921806"/>
-      <w:r>
-        <w:rPr>
-          <w:noProof/>
-        </w:rPr>
-        <w:t>Hochladen von Stacks in ein Door des ursprünglichen DMO</w:t>
+        <w:t>Hochladen von Doors in das ursprüngliche DMO</w:t>
       </w:r>
       <w:bookmarkEnd w:id="15"/>
     </w:p>
@@ -6142,115 +6537,231 @@
               <w:rPr>
                 <w:rFonts w:cs="Arial"/>
               </w:rPr>
-              <w:t>Geklonte</w:t>
-            </w:r>
-            <w:r>
-              <w:rPr>
-                <w:rFonts w:cs="Arial"/>
-              </w:rPr>
-              <w:t>r</w:t>
-            </w:r>
-            <w:r>
-              <w:rPr>
-                <w:rFonts w:cs="Arial"/>
+              <w:t xml:space="preserve">Geklonte Door muss bereits lokal vorhanden sein. </w:t>
+            </w:r>
+          </w:p>
+        </w:tc>
+      </w:tr>
+      <w:tr>
+        <w:tc>
+          <w:tcPr>
+            <w:tcW w:w="9054" w:type="dxa"/>
+            <w:shd w:val="clear" w:color="auto" w:fill="BFBFBF"/>
+          </w:tcPr>
+          <w:p>
+            <w:pPr>
+              <w:rPr>
+                <w:rFonts w:cs="Arial"/>
+                <w:noProof/>
+              </w:rPr>
+            </w:pPr>
+            <w:r>
+              <w:rPr>
+                <w:rFonts w:cs="Arial"/>
+                <w:noProof/>
+              </w:rPr>
+              <w:t>Ereignis</w:t>
+            </w:r>
+          </w:p>
+        </w:tc>
+      </w:tr>
+      <w:tr>
+        <w:tc>
+          <w:tcPr>
+            <w:tcW w:w="9054" w:type="dxa"/>
+            <w:shd w:val="clear" w:color="auto" w:fill="auto"/>
+          </w:tcPr>
+          <w:p>
+            <w:pPr>
+              <w:rPr>
+                <w:noProof/>
+              </w:rPr>
+            </w:pPr>
+            <w:r>
+              <w:t xml:space="preserve">Der </w:t>
+            </w:r>
+            <w:r>
+              <w:rPr>
+                <w:noProof/>
+              </w:rPr>
+              <w:t>Tester muss im Hauptmenü den Punkt „Lernen“</w:t>
+            </w:r>
+            <w:r>
+              <w:t xml:space="preserve"> auswä</w:t>
+            </w:r>
+            <w:r>
+              <w:t>hlen. Die ausgewählt Door kann nun in das ursprüngliche DMO hochgeladen werden.</w:t>
+            </w:r>
+          </w:p>
+        </w:tc>
+      </w:tr>
+      <w:tr>
+        <w:tc>
+          <w:tcPr>
+            <w:tcW w:w="9054" w:type="dxa"/>
+            <w:shd w:val="clear" w:color="auto" w:fill="BFBFBF"/>
+          </w:tcPr>
+          <w:p>
+            <w:pPr>
+              <w:rPr>
+                <w:rFonts w:cs="Arial"/>
+                <w:b w:val="0"/>
+                <w:noProof/>
+              </w:rPr>
+            </w:pPr>
+            <w:r>
+              <w:rPr>
+                <w:rFonts w:cs="Arial"/>
+                <w:noProof/>
+              </w:rPr>
+              <w:t>Erwartetes Resultat:</w:t>
+            </w:r>
+          </w:p>
+        </w:tc>
+      </w:tr>
+      <w:tr>
+        <w:tc>
+          <w:tcPr>
+            <w:tcW w:w="9054" w:type="dxa"/>
+            <w:shd w:val="clear" w:color="auto" w:fill="auto"/>
+          </w:tcPr>
+          <w:p>
+            <w:pPr>
+              <w:rPr>
+                <w:rFonts w:cs="Arial"/>
+                <w:noProof/>
+              </w:rPr>
+            </w:pPr>
+            <w:r>
+              <w:rPr>
+                <w:rFonts w:cs="Arial"/>
+              </w:rPr>
+              <w:t>In dem</w:t>
+            </w:r>
+            <w:r>
+              <w:rPr>
+                <w:rFonts w:cs="Arial"/>
+              </w:rPr>
+              <w:t xml:space="preserve"> ursprünglichen DMO wird ersichtlich, dass ein neuer Branch hinzugefügt worden ist.</w:t>
+            </w:r>
+          </w:p>
+        </w:tc>
+      </w:tr>
+      <w:tr>
+        <w:tc>
+          <w:tcPr>
+            <w:tcW w:w="9054" w:type="dxa"/>
+            <w:shd w:val="clear" w:color="auto" w:fill="BFBFBF"/>
+          </w:tcPr>
+          <w:p>
+            <w:pPr>
+              <w:rPr>
+                <w:rFonts w:cs="Arial"/>
+                <w:b w:val="0"/>
+                <w:noProof/>
+              </w:rPr>
+            </w:pPr>
+            <w:r>
+              <w:rPr>
+                <w:rFonts w:cs="Arial"/>
+                <w:noProof/>
+              </w:rPr>
+              <w:t>Tatsächliches Resultat:</w:t>
+            </w:r>
+          </w:p>
+        </w:tc>
+      </w:tr>
+      <w:tr>
+        <w:tc>
+          <w:tcPr>
+            <w:tcW w:w="9054" w:type="dxa"/>
+            <w:shd w:val="clear" w:color="auto" w:fill="auto"/>
+          </w:tcPr>
+          <w:p>
+            <w:pPr>
+              <w:rPr>
+                <w:rFonts w:cs="Arial"/>
+                <w:noProof/>
+              </w:rPr>
+            </w:pPr>
+          </w:p>
+        </w:tc>
+      </w:tr>
+      <w:tr>
+        <w:tc>
+          <w:tcPr>
+            <w:tcW w:w="9054" w:type="dxa"/>
+            <w:shd w:val="clear" w:color="auto" w:fill="auto"/>
+          </w:tcPr>
+          <w:p>
+            <w:pPr>
+              <w:rPr>
+                <w:rFonts w:cs="Arial"/>
+                <w:b w:val="0"/>
+                <w:noProof/>
+              </w:rPr>
+            </w:pPr>
+            <w:r>
+              <w:rPr>
+                <w:rFonts w:cs="Arial"/>
+                <w:noProof/>
+                <w:sz w:val="28"/>
+              </w:rPr>
+              <w:sym w:font="Wingdings" w:char="F0A8"/>
+            </w:r>
+            <w:r>
+              <w:rPr>
+                <w:rFonts w:cs="Arial"/>
+                <w:noProof/>
+                <w:sz w:val="28"/>
               </w:rPr>
               <w:t xml:space="preserve"> </w:t>
             </w:r>
             <w:r>
               <w:rPr>
                 <w:rFonts w:cs="Arial"/>
-              </w:rPr>
-              <w:t>Stack</w:t>
-            </w:r>
-            <w:r>
-              <w:rPr>
-                <w:rFonts w:cs="Arial"/>
-              </w:rPr>
-              <w:t xml:space="preserve"> muss bereits lokal vorhanden sein. </w:t>
-            </w:r>
-          </w:p>
-        </w:tc>
-      </w:tr>
-      <w:tr>
-        <w:tc>
-          <w:tcPr>
-            <w:tcW w:w="9054" w:type="dxa"/>
-            <w:shd w:val="clear" w:color="auto" w:fill="BFBFBF"/>
-          </w:tcPr>
-          <w:p>
-            <w:pPr>
-              <w:rPr>
-                <w:rFonts w:cs="Arial"/>
-                <w:noProof/>
-              </w:rPr>
-            </w:pPr>
-            <w:r>
-              <w:rPr>
-                <w:rFonts w:cs="Arial"/>
-                <w:noProof/>
-              </w:rPr>
-              <w:t>Ereignis</w:t>
-            </w:r>
-          </w:p>
-        </w:tc>
-      </w:tr>
-      <w:tr>
-        <w:tc>
-          <w:tcPr>
-            <w:tcW w:w="9054" w:type="dxa"/>
-            <w:shd w:val="clear" w:color="auto" w:fill="auto"/>
-          </w:tcPr>
-          <w:p>
-            <w:pPr>
-              <w:rPr>
-                <w:noProof/>
-              </w:rPr>
-            </w:pPr>
-            <w:r>
-              <w:t xml:space="preserve">Der </w:t>
-            </w:r>
-            <w:r>
-              <w:rPr>
-                <w:noProof/>
-              </w:rPr>
-              <w:t>Tester muss im Hauptmenü den Punkt „Lernen“</w:t>
-            </w:r>
-            <w:r>
-              <w:t xml:space="preserve"> auswä</w:t>
-            </w:r>
-            <w:r>
-              <w:t xml:space="preserve">hlen. </w:t>
-            </w:r>
-            <w:r>
-              <w:t>Der</w:t>
-            </w:r>
-            <w:r>
+                <w:noProof/>
+              </w:rPr>
+              <w:t>Test erfüllt</w:t>
+            </w:r>
+            <w:r>
+              <w:rPr>
+                <w:rFonts w:cs="Arial"/>
+                <w:noProof/>
+              </w:rPr>
+              <w:tab/>
+            </w:r>
+            <w:r>
+              <w:rPr>
+                <w:rFonts w:cs="Arial"/>
+                <w:noProof/>
+              </w:rPr>
+              <w:tab/>
+            </w:r>
+            <w:r>
+              <w:rPr>
+                <w:rFonts w:cs="Arial"/>
+                <w:noProof/>
+                <w:sz w:val="28"/>
+              </w:rPr>
+              <w:sym w:font="Wingdings" w:char="F0A8"/>
+            </w:r>
+            <w:r>
+              <w:rPr>
+                <w:rFonts w:cs="Arial"/>
+                <w:noProof/>
+                <w:sz w:val="28"/>
+              </w:rPr>
               <w:t xml:space="preserve"> </w:t>
             </w:r>
             <w:r>
-              <w:t>ausgewählt</w:t>
-            </w:r>
-            <w:r>
-              <w:t>e</w:t>
-            </w:r>
-            <w:r>
-              <w:t xml:space="preserve"> </w:t>
-            </w:r>
-            <w:r>
-              <w:t>Stack</w:t>
-            </w:r>
-            <w:r>
-              <w:t xml:space="preserve"> kann nun in das ursprüngliche DMO hochgeladen werden.</w:t>
-            </w:r>
-          </w:p>
-        </w:tc>
-      </w:tr>
-      <w:tr>
-        <w:tc>
-          <w:tcPr>
-            <w:tcW w:w="9054" w:type="dxa"/>
-            <w:shd w:val="clear" w:color="auto" w:fill="BFBFBF"/>
-          </w:tcPr>
+              <w:rPr>
+                <w:rFonts w:cs="Arial"/>
+                <w:noProof/>
+              </w:rPr>
+              <w:t>Test nicht erfüllt</w:t>
+            </w:r>
+          </w:p>
           <w:p>
             <w:pPr>
               <w:rPr>
@@ -6259,168 +6770,13 @@
                 <w:noProof/>
               </w:rPr>
             </w:pPr>
-            <w:r>
-              <w:rPr>
-                <w:rFonts w:cs="Arial"/>
-                <w:noProof/>
-              </w:rPr>
-              <w:t>Erwartetes Resultat:</w:t>
-            </w:r>
-          </w:p>
-        </w:tc>
-      </w:tr>
-      <w:tr>
-        <w:tc>
-          <w:tcPr>
-            <w:tcW w:w="9054" w:type="dxa"/>
-            <w:shd w:val="clear" w:color="auto" w:fill="auto"/>
-          </w:tcPr>
-          <w:p>
-            <w:pPr>
-              <w:rPr>
-                <w:rFonts w:cs="Arial"/>
-                <w:noProof/>
-              </w:rPr>
-            </w:pPr>
-            <w:r>
-              <w:rPr>
-                <w:rFonts w:cs="Arial"/>
-              </w:rPr>
-              <w:t>In der ursprünglichen DMO wird ersichtlich, dass ein neuer Branch hinzugefügt worden ist.</w:t>
-            </w:r>
-          </w:p>
-        </w:tc>
-      </w:tr>
-      <w:tr>
-        <w:tc>
-          <w:tcPr>
-            <w:tcW w:w="9054" w:type="dxa"/>
-            <w:shd w:val="clear" w:color="auto" w:fill="BFBFBF"/>
-          </w:tcPr>
-          <w:p>
-            <w:pPr>
-              <w:rPr>
-                <w:rFonts w:cs="Arial"/>
-                <w:b w:val="0"/>
-                <w:noProof/>
-              </w:rPr>
-            </w:pPr>
-            <w:r>
-              <w:rPr>
-                <w:rFonts w:cs="Arial"/>
-                <w:noProof/>
-              </w:rPr>
-              <w:t>Tatsächliches Resultat:</w:t>
-            </w:r>
-          </w:p>
-        </w:tc>
-      </w:tr>
-      <w:tr>
-        <w:tc>
-          <w:tcPr>
-            <w:tcW w:w="9054" w:type="dxa"/>
-            <w:shd w:val="clear" w:color="auto" w:fill="auto"/>
-          </w:tcPr>
-          <w:p>
-            <w:pPr>
-              <w:rPr>
-                <w:rFonts w:cs="Arial"/>
-                <w:noProof/>
-              </w:rPr>
-            </w:pPr>
-          </w:p>
-        </w:tc>
-      </w:tr>
-      <w:tr>
-        <w:tc>
-          <w:tcPr>
-            <w:tcW w:w="9054" w:type="dxa"/>
-            <w:shd w:val="clear" w:color="auto" w:fill="auto"/>
-          </w:tcPr>
-          <w:p>
-            <w:pPr>
-              <w:rPr>
-                <w:rFonts w:cs="Arial"/>
-                <w:b w:val="0"/>
-                <w:noProof/>
-              </w:rPr>
-            </w:pPr>
-            <w:r>
-              <w:rPr>
-                <w:rFonts w:cs="Arial"/>
-                <w:noProof/>
-                <w:sz w:val="28"/>
-              </w:rPr>
-              <w:sym w:font="Wingdings" w:char="F0A8"/>
-            </w:r>
-            <w:r>
-              <w:rPr>
-                <w:rFonts w:cs="Arial"/>
-                <w:noProof/>
-                <w:sz w:val="28"/>
-              </w:rPr>
-              <w:t xml:space="preserve"> </w:t>
-            </w:r>
-            <w:r>
-              <w:rPr>
-                <w:rFonts w:cs="Arial"/>
-                <w:noProof/>
-              </w:rPr>
-              <w:t>Test erfüllt</w:t>
-            </w:r>
-            <w:r>
-              <w:rPr>
-                <w:rFonts w:cs="Arial"/>
-                <w:noProof/>
-              </w:rPr>
-              <w:tab/>
-            </w:r>
-            <w:r>
-              <w:rPr>
-                <w:rFonts w:cs="Arial"/>
-                <w:noProof/>
-              </w:rPr>
-              <w:tab/>
-            </w:r>
-            <w:r>
-              <w:rPr>
-                <w:rFonts w:cs="Arial"/>
-                <w:noProof/>
-                <w:sz w:val="28"/>
-              </w:rPr>
-              <w:sym w:font="Wingdings" w:char="F0A8"/>
-            </w:r>
-            <w:r>
-              <w:rPr>
-                <w:rFonts w:cs="Arial"/>
-                <w:noProof/>
-                <w:sz w:val="28"/>
-              </w:rPr>
-              <w:t xml:space="preserve"> </w:t>
-            </w:r>
-            <w:r>
-              <w:rPr>
-                <w:rFonts w:cs="Arial"/>
-                <w:noProof/>
-              </w:rPr>
-              <w:t>Test nicht erfüllt</w:t>
-            </w:r>
-          </w:p>
-          <w:p>
-            <w:pPr>
-              <w:rPr>
-                <w:rFonts w:cs="Arial"/>
-                <w:b w:val="0"/>
-                <w:noProof/>
-              </w:rPr>
-            </w:pPr>
           </w:p>
         </w:tc>
       </w:tr>
     </w:tbl>
+    <w:p/>
     <w:p>
       <w:pPr>
-        <w:pStyle w:val="berschrift3"/>
         <w:rPr>
           <w:noProof/>
         </w:rPr>
@@ -6434,19 +6790,184 @@
     </w:p>
     <w:p>
       <w:pPr>
-        <w:pStyle w:val="berschrift3"/>
-        <w:rPr>
-          <w:noProof/>
-        </w:rPr>
-      </w:pPr>
-      <w:bookmarkStart w:id="16" w:name="_Toc485921807"/>
+        <w:pStyle w:val="berschrift2"/>
+        <w:rPr>
+          <w:noProof/>
+        </w:rPr>
+      </w:pPr>
+      <w:bookmarkStart w:id="16" w:name="_Toc486512318"/>
       <w:r>
         <w:rPr>
           <w:noProof/>
         </w:rPr>
-        <w:t>Hochladen von Doors in das ursprüngliche DMO</w:t>
+        <w:t>Testobjekt zu Punkt 2) a) iii)</w:t>
       </w:r>
       <w:bookmarkEnd w:id="16"/>
+    </w:p>
+    <w:p>
+      <w:pPr>
+        <w:pStyle w:val="Zitat"/>
+        <w:rPr>
+          <w:noProof/>
+        </w:rPr>
+      </w:pPr>
+      <w:r>
+        <w:rPr>
+          <w:noProof/>
+        </w:rPr>
+        <w:t>iii) Teamwork-Berechtigungen</w:t>
+      </w:r>
+      <w:r>
+        <w:rPr>
+          <w:rStyle w:val="Endnotenzeichen"/>
+          <w:noProof/>
+          <w:sz w:val="18"/>
+        </w:rPr>
+        <w:endnoteReference w:id="7"/>
+      </w:r>
+      <w:r>
+        <w:rPr>
+          <w:noProof/>
+        </w:rPr>
+        <w:t xml:space="preserve"> können vom Besitzer eines DMOs für andere Gruppen erteilt werden.</w:t>
+      </w:r>
+    </w:p>
+    <w:p>
+      <w:pPr>
+        <w:rPr>
+          <w:noProof/>
+        </w:rPr>
+      </w:pPr>
+      <w:r>
+        <w:rPr>
+          <w:noProof/>
+        </w:rPr>
+        <w:t>Testfälle:</w:t>
+      </w:r>
+    </w:p>
+    <w:p>
+      <w:pPr>
+        <w:pStyle w:val="Listenabsatz"/>
+        <w:numPr>
+          <w:ilvl w:val="0"/>
+          <w:numId w:val="40"/>
+        </w:numPr>
+        <w:rPr>
+          <w:noProof/>
+        </w:rPr>
+      </w:pPr>
+      <w:r>
+        <w:rPr>
+          <w:noProof/>
+        </w:rPr>
+        <w:t>Hochladen von Stacks in ein Door des ursprünglichen DMO.</w:t>
+      </w:r>
+    </w:p>
+    <w:p>
+      <w:pPr>
+        <w:pStyle w:val="Listenabsatz"/>
+        <w:numPr>
+          <w:ilvl w:val="0"/>
+          <w:numId w:val="40"/>
+        </w:numPr>
+        <w:rPr>
+          <w:noProof/>
+        </w:rPr>
+      </w:pPr>
+      <w:r>
+        <w:rPr>
+          <w:noProof/>
+        </w:rPr>
+        <w:t>Hochladen von Doors in das ursprüngliche DMO.</w:t>
+      </w:r>
+    </w:p>
+    <w:p>
+      <w:pPr>
+        <w:pStyle w:val="Listenabsatz"/>
+        <w:numPr>
+          <w:ilvl w:val="0"/>
+          <w:numId w:val="40"/>
+        </w:numPr>
+        <w:rPr>
+          <w:noProof/>
+        </w:rPr>
+      </w:pPr>
+      <w:r>
+        <w:rPr>
+          <w:noProof/>
+        </w:rPr>
+        <w:t xml:space="preserve">Hochladen von Doors in </w:t>
+      </w:r>
+      <w:r>
+        <w:rPr>
+          <w:noProof/>
+        </w:rPr>
+        <w:t>das ursprüngliche</w:t>
+      </w:r>
+      <w:r>
+        <w:rPr>
+          <w:noProof/>
+        </w:rPr>
+        <w:t xml:space="preserve"> DMO von mehrere</w:t>
+      </w:r>
+      <w:r>
+        <w:rPr>
+          <w:noProof/>
+        </w:rPr>
+        <w:t>n</w:t>
+      </w:r>
+      <w:r>
+        <w:rPr>
+          <w:noProof/>
+        </w:rPr>
+        <w:t xml:space="preserve"> Benutzer zu selben Zeit.</w:t>
+      </w:r>
+    </w:p>
+    <w:p>
+      <w:pPr>
+        <w:pStyle w:val="Listenabsatz"/>
+        <w:numPr>
+          <w:ilvl w:val="0"/>
+          <w:numId w:val="40"/>
+        </w:numPr>
+        <w:rPr>
+          <w:noProof/>
+        </w:rPr>
+      </w:pPr>
+      <w:r>
+        <w:rPr>
+          <w:noProof/>
+        </w:rPr>
+        <w:t>Hochladen von Stacks in ein Door des ursprünglichen DMO von mehrere</w:t>
+      </w:r>
+      <w:r>
+        <w:rPr>
+          <w:noProof/>
+        </w:rPr>
+        <w:t>n</w:t>
+      </w:r>
+      <w:r>
+        <w:rPr>
+          <w:noProof/>
+        </w:rPr>
+        <w:t xml:space="preserve"> Benutzer zu selben Zeit.</w:t>
+      </w:r>
+    </w:p>
+    <w:p>
+      <w:pPr>
+        <w:pStyle w:val="berschrift3"/>
+        <w:rPr>
+          <w:noProof/>
+        </w:rPr>
+      </w:pPr>
+      <w:bookmarkStart w:id="17" w:name="_Toc486512319"/>
+      <w:r>
+        <w:rPr>
+          <w:noProof/>
+        </w:rPr>
+        <w:t>Hochladen von Stacks in ein Door des ursprünglichen DMO</w:t>
+      </w:r>
+      <w:bookmarkEnd w:id="17"/>
     </w:p>
     <w:tbl>
       <w:tblPr>
@@ -6530,7 +7051,19 @@
               <w:rPr>
                 <w:rFonts w:cs="Arial"/>
               </w:rPr>
-              <w:t xml:space="preserve">Geklonte Door muss bereits lokal vorhanden sein. </w:t>
+              <w:t>Geklonte</w:t>
+            </w:r>
+            <w:r>
+              <w:rPr>
+                <w:rFonts w:cs="Arial"/>
+              </w:rPr>
+              <w:t>r</w:t>
+            </w:r>
+            <w:r>
+              <w:rPr>
+                <w:rFonts w:cs="Arial"/>
+              </w:rPr>
+              <w:t xml:space="preserve"> Stack muss bereits lokal vorhanden sein. </w:t>
             </w:r>
           </w:p>
         </w:tc>
@@ -6583,7 +7116,7 @@
               <w:t xml:space="preserve"> auswä</w:t>
             </w:r>
             <w:r>
-              <w:t>hlen. Die ausgewählt Door kann nun in das ursprüngliche DMO hochgeladen werden.</w:t>
+              <w:t>hlen. Der ausgewählte Stack kann nun in das ursprüngliche DMO hochgeladen werden.</w:t>
             </w:r>
           </w:p>
         </w:tc>
@@ -6629,7 +7162,37 @@
               <w:rPr>
                 <w:rFonts w:cs="Arial"/>
               </w:rPr>
-              <w:t>In der ursprünglichen DMO wird ersichtlich, dass ein neuer Branch hinzugefügt worden ist.</w:t>
+              <w:t>In dem</w:t>
+            </w:r>
+            <w:r>
+              <w:rPr>
+                <w:rFonts w:cs="Arial"/>
+              </w:rPr>
+              <w:t xml:space="preserve"> ursprünglichen DMO wird </w:t>
+            </w:r>
+            <w:r>
+              <w:rPr>
+                <w:rFonts w:cs="Arial"/>
+              </w:rPr>
+              <w:t xml:space="preserve">ersichtlich, </w:t>
+            </w:r>
+            <w:r>
+              <w:rPr>
+                <w:rFonts w:cs="Arial"/>
+              </w:rPr>
+              <w:t>dass</w:t>
+            </w:r>
+            <w:r>
+              <w:rPr>
+                <w:rFonts w:cs="Arial"/>
+              </w:rPr>
+              <w:t xml:space="preserve"> die aktuellen Inhalte mit denen geraden hochgeladenen übereinstimmen.</w:t>
+            </w:r>
+            <w:r>
+              <w:rPr>
+                <w:rFonts w:cs="Arial"/>
+              </w:rPr>
+              <w:t xml:space="preserve"> Der hochgeladene Stack ist als eigenständiger Stack mit Verweis auf den ürsprünglichen Stack (durch den Namen) vorhanden.</w:t>
             </w:r>
           </w:p>
         </w:tc>
@@ -6761,9 +7324,9 @@
         </w:tc>
       </w:tr>
     </w:tbl>
-    <w:p/>
     <w:p>
       <w:pPr>
+        <w:pStyle w:val="berschrift3"/>
         <w:rPr>
           <w:noProof/>
         </w:rPr>
@@ -6777,182 +7340,17 @@
     </w:p>
     <w:p>
       <w:pPr>
-        <w:pStyle w:val="berschrift2"/>
-        <w:rPr>
-          <w:noProof/>
-        </w:rPr>
-      </w:pPr>
-      <w:bookmarkStart w:id="17" w:name="_Toc485921808"/>
+        <w:pStyle w:val="berschrift3"/>
+        <w:rPr>
+          <w:noProof/>
+        </w:rPr>
+      </w:pPr>
+      <w:bookmarkStart w:id="18" w:name="_Toc486512320"/>
       <w:r>
         <w:rPr>
           <w:noProof/>
         </w:rPr>
-        <w:t>Testobjekt zu Punkt 2) a) iii)</w:t>
-      </w:r>
-      <w:bookmarkEnd w:id="17"/>
-    </w:p>
-    <w:p>
-      <w:pPr>
-        <w:pStyle w:val="Zitat"/>
-        <w:rPr>
-          <w:noProof/>
-        </w:rPr>
-      </w:pPr>
-      <w:r>
-        <w:rPr>
-          <w:noProof/>
-        </w:rPr>
-        <w:t>iii) Teamwork-Berechtigungen</w:t>
-      </w:r>
-      <w:r>
-        <w:rPr>
-          <w:rStyle w:val="Endnotenzeichen"/>
-          <w:noProof/>
-          <w:sz w:val="18"/>
-        </w:rPr>
-        <w:endnoteReference w:id="7"/>
-      </w:r>
-      <w:r>
-        <w:rPr>
-          <w:noProof/>
-        </w:rPr>
-        <w:t xml:space="preserve"> können vom Besitzer eines DMOs für andere Gruppen erteilt werden.</w:t>
-      </w:r>
-    </w:p>
-    <w:p>
-      <w:pPr>
-        <w:rPr>
-          <w:noProof/>
-        </w:rPr>
-      </w:pPr>
-      <w:r>
-        <w:rPr>
-          <w:noProof/>
-        </w:rPr>
-        <w:t>Testfälle:</w:t>
-      </w:r>
-    </w:p>
-    <w:p>
-      <w:pPr>
-        <w:pStyle w:val="Listenabsatz"/>
-        <w:numPr>
-          <w:ilvl w:val="0"/>
-          <w:numId w:val="40"/>
-        </w:numPr>
-        <w:rPr>
-          <w:noProof/>
-        </w:rPr>
-      </w:pPr>
-      <w:r>
-        <w:rPr>
-          <w:noProof/>
-        </w:rPr>
-        <w:t>Hochladen von Stacks in ein Door des ursprünglichen DMO.</w:t>
-      </w:r>
-    </w:p>
-    <w:p>
-      <w:pPr>
-        <w:pStyle w:val="Listenabsatz"/>
-        <w:numPr>
-          <w:ilvl w:val="0"/>
-          <w:numId w:val="40"/>
-        </w:numPr>
-        <w:rPr>
-          <w:noProof/>
-        </w:rPr>
-      </w:pPr>
-      <w:r>
-        <w:rPr>
-          <w:noProof/>
-        </w:rPr>
-        <w:t>Hochladen von Doors in das ursprüngliche DMO.</w:t>
-      </w:r>
-    </w:p>
-    <w:p>
-      <w:pPr>
-        <w:pStyle w:val="Listenabsatz"/>
-        <w:numPr>
-          <w:ilvl w:val="0"/>
-          <w:numId w:val="40"/>
-        </w:numPr>
-        <w:rPr>
-          <w:noProof/>
-        </w:rPr>
-      </w:pPr>
-      <w:r>
-        <w:rPr>
-          <w:noProof/>
-        </w:rPr>
-        <w:t xml:space="preserve">Hochladen von Doors in </w:t>
-      </w:r>
-      <w:r>
-        <w:rPr>
-          <w:noProof/>
-        </w:rPr>
-        <w:t>das ursprüngliche</w:t>
-      </w:r>
-      <w:r>
-        <w:rPr>
-          <w:noProof/>
-        </w:rPr>
-        <w:t xml:space="preserve"> DMO von mehrere</w:t>
-      </w:r>
-      <w:r>
-        <w:rPr>
-          <w:noProof/>
-        </w:rPr>
-        <w:t>n</w:t>
-      </w:r>
-      <w:r>
-        <w:rPr>
-          <w:noProof/>
-        </w:rPr>
-        <w:t xml:space="preserve"> Benutzer zu selben Zeit.</w:t>
-      </w:r>
-    </w:p>
-    <w:p>
-      <w:pPr>
-        <w:pStyle w:val="Listenabsatz"/>
-        <w:numPr>
-          <w:ilvl w:val="0"/>
-          <w:numId w:val="40"/>
-        </w:numPr>
-        <w:rPr>
-          <w:noProof/>
-        </w:rPr>
-      </w:pPr>
-      <w:r>
-        <w:rPr>
-          <w:noProof/>
-        </w:rPr>
-        <w:t>Hochladen von Stacks in ein Door des ursprünglichen DMO von mehrere</w:t>
-      </w:r>
-      <w:r>
-        <w:rPr>
-          <w:noProof/>
-        </w:rPr>
-        <w:t>n</w:t>
-      </w:r>
-      <w:r>
-        <w:rPr>
-          <w:noProof/>
-        </w:rPr>
-        <w:t xml:space="preserve"> Benutzer zu selben Zeit.</w:t>
-      </w:r>
-    </w:p>
-    <w:p>
-      <w:pPr>
-        <w:pStyle w:val="berschrift3"/>
-        <w:rPr>
-          <w:noProof/>
-        </w:rPr>
-      </w:pPr>
-      <w:bookmarkStart w:id="18" w:name="_Toc485921809"/>
-      <w:r>
-        <w:rPr>
-          <w:noProof/>
-        </w:rPr>
-        <w:t>Hochladen von Stacks in ein Door des ursprünglichen DMO</w:t>
+        <w:t>Hochladen von Doors in das ursprüngliche DMO</w:t>
       </w:r>
       <w:bookmarkEnd w:id="18"/>
     </w:p>
@@ -7038,19 +7436,7 @@
               <w:rPr>
                 <w:rFonts w:cs="Arial"/>
               </w:rPr>
-              <w:t>Geklonte</w:t>
-            </w:r>
-            <w:r>
-              <w:rPr>
-                <w:rFonts w:cs="Arial"/>
-              </w:rPr>
-              <w:t>r</w:t>
-            </w:r>
-            <w:r>
-              <w:rPr>
-                <w:rFonts w:cs="Arial"/>
-              </w:rPr>
-              <w:t xml:space="preserve"> Stack muss bereits lokal vorhanden sein. </w:t>
+              <w:t xml:space="preserve">Geklonte Door muss bereits lokal vorhanden sein. </w:t>
             </w:r>
           </w:p>
         </w:tc>
@@ -7103,7 +7489,7 @@
               <w:t xml:space="preserve"> auswä</w:t>
             </w:r>
             <w:r>
-              <w:t>hlen. Der ausgewählte Stack kann nun in das ursprüngliche DMO hochgeladen werden.</w:t>
+              <w:t>hlen. Die ausgewählt Door kann nun in das ursprüngliche DMO hochgeladen werden.</w:t>
             </w:r>
           </w:p>
         </w:tc>
@@ -7149,25 +7535,37 @@
               <w:rPr>
                 <w:rFonts w:cs="Arial"/>
               </w:rPr>
-              <w:t xml:space="preserve">In der ursprünglichen DMO wird </w:t>
-            </w:r>
-            <w:r>
-              <w:rPr>
-                <w:rFonts w:cs="Arial"/>
-              </w:rPr>
-              <w:t xml:space="preserve">ersichtlich, </w:t>
-            </w:r>
-            <w:r>
-              <w:rPr>
-                <w:rFonts w:cs="Arial"/>
-              </w:rPr>
-              <w:t>dass</w:t>
-            </w:r>
-            <w:r>
-              <w:rPr>
-                <w:rFonts w:cs="Arial"/>
-              </w:rPr>
-              <w:t xml:space="preserve"> die aktuellen Inhalte mit denen geraden hochgeladenen übereinstimmen.</w:t>
+              <w:t>In dem</w:t>
+            </w:r>
+            <w:r>
+              <w:rPr>
+                <w:rFonts w:cs="Arial"/>
+              </w:rPr>
+              <w:t xml:space="preserve"> ursprünglichen DMO wird ersichtlich, dass die aktuellen Inhalte mit denen geraden hochgeladenen übereinstimmen.</w:t>
+            </w:r>
+            <w:r>
+              <w:rPr>
+                <w:rFonts w:cs="Arial"/>
+              </w:rPr>
+              <w:t xml:space="preserve"> Die hochgeladene Door ist als eigenständige Door mit Verweis auf die ürsprüngliche</w:t>
+            </w:r>
+            <w:r>
+              <w:rPr>
+                <w:rFonts w:cs="Arial"/>
+              </w:rPr>
+              <w:t xml:space="preserve"> </w:t>
+            </w:r>
+            <w:r>
+              <w:rPr>
+                <w:rFonts w:cs="Arial"/>
+              </w:rPr>
+              <w:t>Door</w:t>
+            </w:r>
+            <w:r>
+              <w:rPr>
+                <w:rFonts w:cs="Arial"/>
+              </w:rPr>
+              <w:t xml:space="preserve"> (durch den Namen) vorhanden.</w:t>
             </w:r>
           </w:p>
         </w:tc>
@@ -7312,6 +7710,8 @@
         </w:rPr>
         <w:br w:type="page"/>
       </w:r>
+      <w:bookmarkStart w:id="19" w:name="_GoBack"/>
+      <w:bookmarkEnd w:id="19"/>
     </w:p>
     <w:p>
       <w:pPr>
@@ -7320,350 +7720,7 @@
           <w:noProof/>
         </w:rPr>
       </w:pPr>
-      <w:bookmarkStart w:id="19" w:name="_Toc485921810"/>
-      <w:r>
-        <w:rPr>
-          <w:noProof/>
-        </w:rPr>
-        <w:t>Hochladen von Doors in das ursprüngliche DMO</w:t>
-      </w:r>
-      <w:bookmarkEnd w:id="19"/>
-    </w:p>
-    <w:tbl>
-      <w:tblPr>
-        <w:tblW w:w="0" w:type="auto"/>
-        <w:tblBorders>
-          <w:top w:val="single" w:sz="4" w:space="0" w:color="auto"/>
-          <w:left w:val="single" w:sz="4" w:space="0" w:color="auto"/>
-          <w:bottom w:val="single" w:sz="4" w:space="0" w:color="auto"/>
-          <w:right w:val="single" w:sz="4" w:space="0" w:color="auto"/>
-          <w:insideH w:val="single" w:sz="4" w:space="0" w:color="auto"/>
-          <w:insideV w:val="single" w:sz="4" w:space="0" w:color="auto"/>
-        </w:tblBorders>
-        <w:tblLook w:val="04A0" w:firstRow="1" w:lastRow="0" w:firstColumn="1" w:lastColumn="0" w:noHBand="0" w:noVBand="1"/>
-      </w:tblPr>
-      <w:tblGrid>
-        <w:gridCol w:w="9054"/>
-      </w:tblGrid>
-      <w:tr>
-        <w:tc>
-          <w:tcPr>
-            <w:tcW w:w="9054" w:type="dxa"/>
-            <w:shd w:val="clear" w:color="auto" w:fill="BFBFBF"/>
-          </w:tcPr>
-          <w:p>
-            <w:pPr>
-              <w:rPr>
-                <w:rFonts w:cs="Arial"/>
-                <w:b w:val="0"/>
-                <w:noProof/>
-              </w:rPr>
-            </w:pPr>
-            <w:r>
-              <w:rPr>
-                <w:rFonts w:cs="Arial"/>
-                <w:noProof/>
-              </w:rPr>
-              <w:t>Ausgangslage</w:t>
-            </w:r>
-          </w:p>
-        </w:tc>
-      </w:tr>
-      <w:tr>
-        <w:tc>
-          <w:tcPr>
-            <w:tcW w:w="9054" w:type="dxa"/>
-            <w:shd w:val="clear" w:color="auto" w:fill="auto"/>
-          </w:tcPr>
-          <w:p>
-            <w:pPr>
-              <w:tabs>
-                <w:tab w:val="left" w:pos="2056"/>
-              </w:tabs>
-              <w:rPr>
-                <w:rFonts w:cs="Arial"/>
-              </w:rPr>
-            </w:pPr>
-            <w:r>
-              <w:rPr>
-                <w:rFonts w:cs="Arial"/>
-              </w:rPr>
-              <w:t>Ausgangslage Nr.1</w:t>
-            </w:r>
-            <w:r>
-              <w:rPr>
-                <w:rFonts w:cs="Arial"/>
-              </w:rPr>
-              <w:t>, Nr.2</w:t>
-            </w:r>
-          </w:p>
-          <w:p>
-            <w:pPr>
-              <w:tabs>
-                <w:tab w:val="left" w:pos="2056"/>
-              </w:tabs>
-              <w:rPr>
-                <w:rFonts w:cs="Arial"/>
-                <w:noProof/>
-              </w:rPr>
-            </w:pPr>
-            <w:r>
-              <w:rPr>
-                <w:rFonts w:cs="Arial"/>
-              </w:rPr>
-              <w:t xml:space="preserve">Geklonte Door muss bereits lokal vorhanden sein. </w:t>
-            </w:r>
-          </w:p>
-        </w:tc>
-      </w:tr>
-      <w:tr>
-        <w:tc>
-          <w:tcPr>
-            <w:tcW w:w="9054" w:type="dxa"/>
-            <w:shd w:val="clear" w:color="auto" w:fill="BFBFBF"/>
-          </w:tcPr>
-          <w:p>
-            <w:pPr>
-              <w:rPr>
-                <w:rFonts w:cs="Arial"/>
-                <w:noProof/>
-              </w:rPr>
-            </w:pPr>
-            <w:r>
-              <w:rPr>
-                <w:rFonts w:cs="Arial"/>
-                <w:noProof/>
-              </w:rPr>
-              <w:t>Ereignis</w:t>
-            </w:r>
-          </w:p>
-        </w:tc>
-      </w:tr>
-      <w:tr>
-        <w:tc>
-          <w:tcPr>
-            <w:tcW w:w="9054" w:type="dxa"/>
-            <w:shd w:val="clear" w:color="auto" w:fill="auto"/>
-          </w:tcPr>
-          <w:p>
-            <w:pPr>
-              <w:rPr>
-                <w:noProof/>
-              </w:rPr>
-            </w:pPr>
-            <w:r>
-              <w:t xml:space="preserve">Der </w:t>
-            </w:r>
-            <w:r>
-              <w:rPr>
-                <w:noProof/>
-              </w:rPr>
-              <w:t>Tester muss im Hauptmenü den Punkt „Lernen“</w:t>
-            </w:r>
-            <w:r>
-              <w:t xml:space="preserve"> auswä</w:t>
-            </w:r>
-            <w:r>
-              <w:t>hlen. Die ausgewählt Door kann nun in das ursprüngliche DMO hochgeladen werden.</w:t>
-            </w:r>
-          </w:p>
-        </w:tc>
-      </w:tr>
-      <w:tr>
-        <w:tc>
-          <w:tcPr>
-            <w:tcW w:w="9054" w:type="dxa"/>
-            <w:shd w:val="clear" w:color="auto" w:fill="BFBFBF"/>
-          </w:tcPr>
-          <w:p>
-            <w:pPr>
-              <w:rPr>
-                <w:rFonts w:cs="Arial"/>
-                <w:b w:val="0"/>
-                <w:noProof/>
-              </w:rPr>
-            </w:pPr>
-            <w:r>
-              <w:rPr>
-                <w:rFonts w:cs="Arial"/>
-                <w:noProof/>
-              </w:rPr>
-              <w:t>Erwartetes Resultat:</w:t>
-            </w:r>
-          </w:p>
-        </w:tc>
-      </w:tr>
-      <w:tr>
-        <w:tc>
-          <w:tcPr>
-            <w:tcW w:w="9054" w:type="dxa"/>
-            <w:shd w:val="clear" w:color="auto" w:fill="auto"/>
-          </w:tcPr>
-          <w:p>
-            <w:pPr>
-              <w:rPr>
-                <w:rFonts w:cs="Arial"/>
-                <w:noProof/>
-              </w:rPr>
-            </w:pPr>
-            <w:r>
-              <w:rPr>
-                <w:rFonts w:cs="Arial"/>
-              </w:rPr>
-              <w:t>In der ursprünglichen DMO wird ersichtlich, dass die aktuellen Inhalte mit denen geraden hochgeladenen übereinstimmen.</w:t>
-            </w:r>
-          </w:p>
-        </w:tc>
-      </w:tr>
-      <w:tr>
-        <w:tc>
-          <w:tcPr>
-            <w:tcW w:w="9054" w:type="dxa"/>
-            <w:shd w:val="clear" w:color="auto" w:fill="BFBFBF"/>
-          </w:tcPr>
-          <w:p>
-            <w:pPr>
-              <w:rPr>
-                <w:rFonts w:cs="Arial"/>
-                <w:b w:val="0"/>
-                <w:noProof/>
-              </w:rPr>
-            </w:pPr>
-            <w:r>
-              <w:rPr>
-                <w:rFonts w:cs="Arial"/>
-                <w:noProof/>
-              </w:rPr>
-              <w:t>Tatsächliches Resultat:</w:t>
-            </w:r>
-          </w:p>
-        </w:tc>
-      </w:tr>
-      <w:tr>
-        <w:tc>
-          <w:tcPr>
-            <w:tcW w:w="9054" w:type="dxa"/>
-            <w:shd w:val="clear" w:color="auto" w:fill="auto"/>
-          </w:tcPr>
-          <w:p>
-            <w:pPr>
-              <w:rPr>
-                <w:rFonts w:cs="Arial"/>
-                <w:noProof/>
-              </w:rPr>
-            </w:pPr>
-          </w:p>
-        </w:tc>
-      </w:tr>
-      <w:tr>
-        <w:tc>
-          <w:tcPr>
-            <w:tcW w:w="9054" w:type="dxa"/>
-            <w:shd w:val="clear" w:color="auto" w:fill="auto"/>
-          </w:tcPr>
-          <w:p>
-            <w:pPr>
-              <w:rPr>
-                <w:rFonts w:cs="Arial"/>
-                <w:b w:val="0"/>
-                <w:noProof/>
-              </w:rPr>
-            </w:pPr>
-            <w:r>
-              <w:rPr>
-                <w:rFonts w:cs="Arial"/>
-                <w:noProof/>
-                <w:sz w:val="28"/>
-              </w:rPr>
-              <w:sym w:font="Wingdings" w:char="F0A8"/>
-            </w:r>
-            <w:r>
-              <w:rPr>
-                <w:rFonts w:cs="Arial"/>
-                <w:noProof/>
-                <w:sz w:val="28"/>
-              </w:rPr>
-              <w:t xml:space="preserve"> </w:t>
-            </w:r>
-            <w:r>
-              <w:rPr>
-                <w:rFonts w:cs="Arial"/>
-                <w:noProof/>
-              </w:rPr>
-              <w:t>Test erfüllt</w:t>
-            </w:r>
-            <w:r>
-              <w:rPr>
-                <w:rFonts w:cs="Arial"/>
-                <w:noProof/>
-              </w:rPr>
-              <w:tab/>
-            </w:r>
-            <w:r>
-              <w:rPr>
-                <w:rFonts w:cs="Arial"/>
-                <w:noProof/>
-              </w:rPr>
-              <w:tab/>
-            </w:r>
-            <w:r>
-              <w:rPr>
-                <w:rFonts w:cs="Arial"/>
-                <w:noProof/>
-                <w:sz w:val="28"/>
-              </w:rPr>
-              <w:sym w:font="Wingdings" w:char="F0A8"/>
-            </w:r>
-            <w:r>
-              <w:rPr>
-                <w:rFonts w:cs="Arial"/>
-                <w:noProof/>
-                <w:sz w:val="28"/>
-              </w:rPr>
-              <w:t xml:space="preserve"> </w:t>
-            </w:r>
-            <w:r>
-              <w:rPr>
-                <w:rFonts w:cs="Arial"/>
-                <w:noProof/>
-              </w:rPr>
-              <w:t>Test nicht erfüllt</w:t>
-            </w:r>
-          </w:p>
-          <w:p>
-            <w:pPr>
-              <w:rPr>
-                <w:rFonts w:cs="Arial"/>
-                <w:b w:val="0"/>
-                <w:noProof/>
-              </w:rPr>
-            </w:pPr>
-          </w:p>
-        </w:tc>
-      </w:tr>
-    </w:tbl>
-    <w:p>
-      <w:pPr>
-        <w:pStyle w:val="berschrift3"/>
-        <w:rPr>
-          <w:noProof/>
-        </w:rPr>
-      </w:pPr>
-      <w:r>
-        <w:rPr>
-          <w:noProof/>
-        </w:rPr>
-        <w:br w:type="page"/>
-      </w:r>
-    </w:p>
-    <w:p>
-      <w:pPr>
-        <w:pStyle w:val="berschrift3"/>
-        <w:rPr>
-          <w:noProof/>
-        </w:rPr>
-      </w:pPr>
-      <w:bookmarkStart w:id="20" w:name="_Toc485921811"/>
+      <w:bookmarkStart w:id="20" w:name="_Toc486512321"/>
       <w:r>
         <w:rPr>
           <w:noProof/>
@@ -7827,6 +7884,9 @@
             <w:r>
               <w:t>hlen. Die ausgewählt Door kann nun in das ursprüngliche DMO hochgeladen werden.</w:t>
             </w:r>
+            <w:r>
+              <w:t xml:space="preserve"> Gleichzeitig versuchen dies 2 Benutzer.</w:t>
+            </w:r>
           </w:p>
         </w:tc>
       </w:tr>
@@ -8036,7 +8096,7 @@
           <w:noProof/>
         </w:rPr>
       </w:pPr>
-      <w:bookmarkStart w:id="21" w:name="_Toc485921812"/>
+      <w:bookmarkStart w:id="21" w:name="_Toc486512322"/>
       <w:r>
         <w:rPr>
           <w:noProof/>
@@ -8194,6 +8254,9 @@
             <w:r>
               <w:t>hlen. Die ausgewählt Door kann nun in das ursprüngliche DMO hochgeladen werden.</w:t>
             </w:r>
+            <w:r>
+              <w:t xml:space="preserve"> Gleichzeitig versuchen dies 2 Benutzer.</w:t>
+            </w:r>
           </w:p>
         </w:tc>
       </w:tr>
@@ -8391,7 +8454,7 @@
           <w:noProof/>
         </w:rPr>
       </w:pPr>
-      <w:bookmarkStart w:id="22" w:name="_Toc485921813"/>
+      <w:bookmarkStart w:id="22" w:name="_Toc486512323"/>
       <w:r>
         <w:rPr>
           <w:noProof/>
@@ -8476,7 +8539,7 @@
           <w:noProof/>
         </w:rPr>
       </w:pPr>
-      <w:bookmarkStart w:id="23" w:name="_Toc485921814"/>
+      <w:bookmarkStart w:id="23" w:name="_Toc486512324"/>
       <w:r>
         <w:rPr>
           <w:noProof/>
@@ -8666,6 +8729,12 @@
               </w:rPr>
               <w:t>.</w:t>
             </w:r>
+            <w:r>
+              <w:rPr>
+                <w:rFonts w:cs="Arial"/>
+              </w:rPr>
+              <w:t xml:space="preserve"> Die Zugriffsberechtigungen sind auch wirksam, sodass nun wirklich nur die aktuellen Berechtigungen angewandt werden.</w:t>
+            </w:r>
           </w:p>
         </w:tc>
       </w:tr>
@@ -8816,7 +8885,7 @@
           <w:noProof/>
         </w:rPr>
       </w:pPr>
-      <w:bookmarkStart w:id="24" w:name="_Toc485921815"/>
+      <w:bookmarkStart w:id="24" w:name="_Toc486512325"/>
       <w:r>
         <w:rPr>
           <w:noProof/>
@@ -8931,7 +9000,7 @@
           <w:noProof/>
         </w:rPr>
       </w:pPr>
-      <w:bookmarkStart w:id="25" w:name="_Toc485921816"/>
+      <w:bookmarkStart w:id="25" w:name="_Toc486512326"/>
       <w:r>
         <w:rPr>
           <w:noProof/>
@@ -9095,7 +9164,13 @@
               <w:t xml:space="preserve">hlen. </w:t>
             </w:r>
             <w:r>
-              <w:t>Im gewählten Stack wird eine Card entfernt. Im Anschluss wird der Stack wieder in das eignen DMO hochgeladen.</w:t>
+              <w:t>Im gewählten Stack wird eine Card entfernt. Im Anschluss wir</w:t>
+            </w:r>
+            <w:r>
+              <w:t>d der Stack wieder in das eigene</w:t>
+            </w:r>
+            <w:r>
+              <w:t xml:space="preserve"> DMO hochgeladen.</w:t>
             </w:r>
           </w:p>
         </w:tc>
@@ -9132,6 +9207,9 @@
           </w:tcPr>
           <w:p>
             <w:pPr>
+              <w:tabs>
+                <w:tab w:val="center" w:pos="4419"/>
+              </w:tabs>
               <w:rPr>
                 <w:rFonts w:cs="Arial"/>
                 <w:noProof/>
@@ -9142,6 +9220,12 @@
                 <w:rFonts w:cs="Arial"/>
               </w:rPr>
               <w:t xml:space="preserve">Das Fehlen der Karte ist im DMO sichtbar. </w:t>
+            </w:r>
+            <w:r>
+              <w:rPr>
+                <w:rFonts w:cs="Arial"/>
+              </w:rPr>
+              <w:t>Das Programm gibt eine Meldung aus, dass die Stacks nicht übereinstimmen.</w:t>
             </w:r>
           </w:p>
         </w:tc>
@@ -9285,7 +9369,7 @@
       <w:pPr>
         <w:pStyle w:val="berschrift3"/>
       </w:pPr>
-      <w:bookmarkStart w:id="26" w:name="_Toc485921817"/>
+      <w:bookmarkStart w:id="26" w:name="_Toc486512327"/>
       <w:r>
         <w:t>Benutzer öffnet Papierkorb</w:t>
       </w:r>
@@ -9449,7 +9533,31 @@
               <w:rPr>
                 <w:rFonts w:cs="Arial"/>
               </w:rPr>
-              <w:t>Es werden eigens gelöschte Cards aufgelistet.</w:t>
+              <w:t>Es werden</w:t>
+            </w:r>
+            <w:r>
+              <w:rPr>
+                <w:rFonts w:cs="Arial"/>
+              </w:rPr>
+              <w:t xml:space="preserve"> sowohl</w:t>
+            </w:r>
+            <w:r>
+              <w:rPr>
+                <w:rFonts w:cs="Arial"/>
+              </w:rPr>
+              <w:t xml:space="preserve"> eigens gelöschte Cards aufgelistet</w:t>
+            </w:r>
+            <w:r>
+              <w:rPr>
+                <w:rFonts w:cs="Arial"/>
+              </w:rPr>
+              <w:t>, als auch gelöschte Cards von Stacks, auf die der Benutzer Teamwork-Berechtigung hat oder selbst der Besitzer davon ist</w:t>
+            </w:r>
+            <w:r>
+              <w:rPr>
+                <w:rFonts w:cs="Arial"/>
+              </w:rPr>
+              <w:t>.</w:t>
             </w:r>
           </w:p>
         </w:tc>
@@ -9602,7 +9710,7 @@
           <w:noProof/>
         </w:rPr>
       </w:pPr>
-      <w:bookmarkStart w:id="27" w:name="_Toc485921818"/>
+      <w:bookmarkStart w:id="27" w:name="_Toc486512328"/>
       <w:r>
         <w:rPr>
           <w:noProof/>
@@ -9913,7 +10021,7 @@
       <w:pPr>
         <w:pStyle w:val="berschrift3"/>
       </w:pPr>
-      <w:bookmarkStart w:id="28" w:name="_Toc485921819"/>
+      <w:bookmarkStart w:id="28" w:name="_Toc486512329"/>
       <w:r>
         <w:t>Benutzer stellt Card an einem wählbaren Ort wieder her</w:t>
       </w:r>
@@ -10242,7 +10350,7 @@
           <w:noProof/>
         </w:rPr>
       </w:pPr>
-      <w:bookmarkStart w:id="29" w:name="_Toc485921820"/>
+      <w:bookmarkStart w:id="29" w:name="_Toc486512330"/>
       <w:r>
         <w:rPr>
           <w:noProof/>
@@ -10363,7 +10471,7 @@
           <w:noProof/>
         </w:rPr>
       </w:pPr>
-      <w:bookmarkStart w:id="30" w:name="_Toc485921821"/>
+      <w:bookmarkStart w:id="30" w:name="_Toc486512331"/>
       <w:r>
         <w:rPr>
           <w:noProof/>
@@ -10538,12 +10646,14 @@
               </w:rPr>
               <w:t xml:space="preserve">Die jeweilige Gruppe wird auf die Änderungen aufmerksam, da deren Mitglieder nun Branches </w:t>
             </w:r>
+            <w:proofErr w:type="gramStart"/>
             <w:r>
               <w:rPr>
                 <w:rFonts w:cs="Arial"/>
               </w:rPr>
               <w:t>im ursprünglichem</w:t>
             </w:r>
+            <w:proofErr w:type="gramEnd"/>
             <w:r>
               <w:rPr>
                 <w:rFonts w:cs="Arial"/>
@@ -10692,7 +10802,7 @@
       <w:pPr>
         <w:pStyle w:val="berschrift3"/>
       </w:pPr>
-      <w:bookmarkStart w:id="31" w:name="_Toc485921822"/>
+      <w:bookmarkStart w:id="31" w:name="_Toc486512332"/>
       <w:r>
         <w:t>Benutzer erteilt Teamwork-Berechtigungen auf das eigene DMO</w:t>
       </w:r>
@@ -10856,7 +10966,21 @@
               <w:rPr>
                 <w:rFonts w:cs="Arial"/>
               </w:rPr>
-              <w:t>Die jeweilige Gruppe wird auf die Änderungen aufmerksam, da deren Mitglieder nun im ursprünglichem DMO ihre eigenen Klone mergen können.</w:t>
+              <w:t xml:space="preserve">Die jeweilige Gruppe wird auf die Änderungen aufmerksam, da deren Mitglieder nun </w:t>
+            </w:r>
+            <w:proofErr w:type="gramStart"/>
+            <w:r>
+              <w:rPr>
+                <w:rFonts w:cs="Arial"/>
+              </w:rPr>
+              <w:t>im ursprünglichem</w:t>
+            </w:r>
+            <w:proofErr w:type="gramEnd"/>
+            <w:r>
+              <w:rPr>
+                <w:rFonts w:cs="Arial"/>
+              </w:rPr>
+              <w:t xml:space="preserve"> DMO ihre eigenen Klone mergen können.</w:t>
             </w:r>
           </w:p>
         </w:tc>
@@ -11000,7 +11124,7 @@
       <w:pPr>
         <w:pStyle w:val="berschrift3"/>
       </w:pPr>
-      <w:bookmarkStart w:id="32" w:name="_Toc485921823"/>
+      <w:bookmarkStart w:id="32" w:name="_Toc486512333"/>
       <w:r>
         <w:t>Benutzer entzieht Berechtigungen auf das eigene DMO</w:t>
       </w:r>
@@ -11323,7 +11447,7 @@
           <w:noProof/>
         </w:rPr>
       </w:pPr>
-      <w:bookmarkStart w:id="33" w:name="_Toc485921824"/>
+      <w:bookmarkStart w:id="33" w:name="_Toc486512334"/>
       <w:r>
         <w:rPr>
           <w:noProof/>
@@ -11391,7 +11515,7 @@
           <w:noProof/>
         </w:rPr>
       </w:pPr>
-      <w:bookmarkStart w:id="34" w:name="_Toc485921825"/>
+      <w:bookmarkStart w:id="34" w:name="_Toc486512335"/>
       <w:r>
         <w:rPr>
           <w:noProof/>
@@ -11558,7 +11682,25 @@
               <w:rPr>
                 <w:rFonts w:cs="Arial"/>
               </w:rPr>
-              <w:t>Der Benutzer wird entfernt. Das DMO wurde dem Empfänger kenntlich übertragen oder es wurde gelöscht.</w:t>
+              <w:t xml:space="preserve">Der Benutzer wird entfernt. Das DMO wurde dem </w:t>
+            </w:r>
+            <w:r>
+              <w:rPr>
+                <w:rFonts w:cs="Arial"/>
+              </w:rPr>
+              <w:t>N</w:t>
+            </w:r>
+            <w:r>
+              <w:rPr>
+                <w:rFonts w:cs="Arial"/>
+              </w:rPr>
+              <w:t>achfolger</w:t>
+            </w:r>
+            <w:r>
+              <w:rPr>
+                <w:rFonts w:cs="Arial"/>
+              </w:rPr>
+              <w:t xml:space="preserve"> kenntlich übertragen oder es wurde gelöscht.</w:t>
             </w:r>
           </w:p>
         </w:tc>
@@ -11963,6 +12105,7 @@
         <w:docPartUnique/>
       </w:docPartObj>
     </w:sdtPr>
+    <w:sdtEndPr/>
     <w:sdtContent>
       <w:sdt>
         <w:sdtPr>
@@ -11972,6 +12115,7 @@
             <w:docPartUnique/>
           </w:docPartObj>
         </w:sdtPr>
+        <w:sdtEndPr/>
         <w:sdtContent>
           <w:p>
             <w:pPr>
@@ -11985,7 +12129,7 @@
               <mc:AlternateContent>
                 <mc:Choice Requires="wps">
                   <w:drawing>
-                    <wp:anchor distT="0" distB="0" distL="114300" distR="114300" simplePos="0" relativeHeight="251660288" behindDoc="0" locked="0" layoutInCell="1" allowOverlap="1" wp14:anchorId="65B95C3A" wp14:editId="1313FA5C">
+                    <wp:anchor distT="0" distB="0" distL="114300" distR="114300" simplePos="0" relativeHeight="251660288" behindDoc="0" locked="0" layoutInCell="1" allowOverlap="1" wp14:anchorId="3C7EC6E2" wp14:editId="66A0989A">
                       <wp:simplePos x="0" y="0"/>
                       <wp:positionH relativeFrom="margin">
                         <wp:posOffset>2945615</wp:posOffset>
@@ -12101,7 +12245,7 @@
                 <w:bCs/>
                 <w:noProof/>
               </w:rPr>
-              <w:t>7</w:t>
+              <w:t>2</w:t>
             </w:r>
             <w:r>
               <w:rPr>
@@ -12147,7 +12291,7 @@
                 <w:bCs/>
                 <w:noProof/>
               </w:rPr>
-              <w:t>24</w:t>
+              <w:t>23</w:t>
             </w:r>
             <w:r>
               <w:rPr>
@@ -12181,6 +12325,7 @@
         <w:dataBinding w:prefixMappings="xmlns:ns0='http://schemas.microsoft.com/office/2006/coverPageProps' " w:xpath="/ns0:CoverPageProperties[1]/ns0:CompanyEmail[1]" w:storeItemID="{55AF091B-3C7A-41E3-B477-F2FDAA23CFDA}"/>
         <w:text/>
       </w:sdtPr>
+      <w:sdtEndPr/>
       <w:sdtContent>
         <w:r>
           <w:t>coffeecode@gmx.ch</w:t>
@@ -12391,6 +12536,7 @@
         <w:dataBinding w:prefixMappings="xmlns:ns0='http://purl.org/dc/elements/1.1/' xmlns:ns1='http://schemas.openxmlformats.org/package/2006/metadata/core-properties' " w:xpath="/ns1:coreProperties[1]/ns0:creator[1]" w:storeItemID="{6C3C8BC8-F283-45AE-878A-BAB7291924A1}"/>
         <w:text/>
       </w:sdtPr>
+      <w:sdtEndPr/>
       <w:sdtContent>
         <w:r>
           <w:t>Frithjof Hoppe</w:t>
@@ -12421,7 +12567,7 @@
       <w:rPr>
         <w:noProof/>
       </w:rPr>
-      <w:t>22.06.2017</w:t>
+      <w:t>29.06.2017</w:t>
     </w:r>
     <w:r>
       <w:fldChar w:fldCharType="end"/>
@@ -18230,7 +18376,7 @@
 </file>
 
 <file path=customXml/itemProps2.xml><?xml version="1.0" encoding="utf-8"?>
-<ds:datastoreItem xmlns:ds="http://schemas.openxmlformats.org/officeDocument/2006/customXml" ds:itemID="{967AB385-7DAB-4DBA-B98C-E23BA593E5EF}">
+<ds:datastoreItem xmlns:ds="http://schemas.openxmlformats.org/officeDocument/2006/customXml" ds:itemID="{6D0E4754-959C-4030-B789-EBA1B9B60B56}">
   <ds:schemaRefs>
     <ds:schemaRef ds:uri="http://schemas.openxmlformats.org/officeDocument/2006/bibliography"/>
   </ds:schemaRefs>

</xml_diff>